<commit_message>
docs: ajsute nos pacotes do beckend no documento, estava os pacotes desatualizados
</commit_message>
<xml_diff>
--- a/PFC_2025_Docs/PFC_Donate_v2.7.docx
+++ b/PFC_2025_Docs/PFC_Donate_v2.7.docx
@@ -18520,11 +18520,9 @@
       <w:r>
         <w:t xml:space="preserve"> </w:t>
       </w:r>
-      <w:proofErr w:type="spellStart"/>
-      <w:r>
-        <w:t>Brevo</w:t>
-      </w:r>
-      <w:proofErr w:type="spellEnd"/>
+      <w:r>
+        <w:t>Spring Email</w:t>
+      </w:r>
       <w:r>
         <w:t xml:space="preserve"> </w:t>
       </w:r>
@@ -19829,44 +19827,227 @@
         <w:t xml:space="preserve"> É onde se centraliza a lógica de acesso a dados, garantindo separação entre visual e lógica de negócios.</w:t>
       </w:r>
     </w:p>
-    <w:p>
-      <w:r>
+    <w:p/>
+    <w:p/>
+    <w:p>
+      <w:r>
+        <w:lastRenderedPageBreak/>
         <w:t>Java com Spring Boot</w:t>
       </w:r>
     </w:p>
     <w:p>
       <w:r>
+        <w:t xml:space="preserve">No </w:t>
+      </w:r>
+      <w:proofErr w:type="spellStart"/>
+      <w:r>
+        <w:t>back-end</w:t>
+      </w:r>
+      <w:proofErr w:type="spellEnd"/>
+      <w:r>
+        <w:t>, os pacotes estão organizados com base no padrão arquitetural MVC, respeitando os princípios de responsabilidade única e separação clara entre camadas. Cada pacote possui um propósito bem definido dentro da aplicação.</w:t>
+      </w:r>
+    </w:p>
+    <w:p>
+      <w:r>
+        <w:t xml:space="preserve">Pacote </w:t>
+      </w:r>
+      <w:proofErr w:type="spellStart"/>
+      <w:r>
+        <w:rPr>
+          <w:i/>
+        </w:rPr>
+        <w:t>configuration</w:t>
+      </w:r>
+      <w:proofErr w:type="spellEnd"/>
+    </w:p>
+    <w:p>
+      <w:r>
+        <w:t xml:space="preserve">Contém classes responsáveis pela configuração geral da aplicação, como definições de CORS, </w:t>
+      </w:r>
+      <w:proofErr w:type="spellStart"/>
+      <w:r>
+        <w:t>beans</w:t>
+      </w:r>
+      <w:proofErr w:type="spellEnd"/>
+      <w:r>
+        <w:t xml:space="preserve"> globais, configurações de </w:t>
+      </w:r>
+      <w:proofErr w:type="spellStart"/>
+      <w:r>
+        <w:t>WebMvc</w:t>
+      </w:r>
+      <w:proofErr w:type="spellEnd"/>
+      <w:r>
+        <w:t>, integração com Swagger/</w:t>
+      </w:r>
+      <w:proofErr w:type="spellStart"/>
+      <w:r>
+        <w:t>OpenAPI</w:t>
+      </w:r>
+      <w:proofErr w:type="spellEnd"/>
+      <w:r>
+        <w:t xml:space="preserve"> e outros ajustes essenciais para o funcionamento do sistema. Esse pacote concentra configurações que precisam ser carregadas durante a inicialização do Spring Boot.</w:t>
+      </w:r>
+    </w:p>
+    <w:p>
+      <w:r>
+        <w:t xml:space="preserve">Pacote </w:t>
+      </w:r>
+      <w:proofErr w:type="spellStart"/>
+      <w:r>
+        <w:rPr>
+          <w:i/>
+        </w:rPr>
+        <w:t>controller</w:t>
+      </w:r>
+      <w:proofErr w:type="spellEnd"/>
+    </w:p>
+    <w:p>
+      <w:r>
+        <w:t>Contém os códigos responsáveis por controlar o fluxo das requisições e respostas da aplicação.</w:t>
+      </w:r>
+      <w:r>
+        <w:br/>
+        <w:t xml:space="preserve">Cada </w:t>
+      </w:r>
+      <w:proofErr w:type="spellStart"/>
+      <w:r>
+        <w:t>controller</w:t>
+      </w:r>
+      <w:proofErr w:type="spellEnd"/>
+      <w:r>
+        <w:t xml:space="preserve"> lida com um recurso específico, como usuário, autenticação ou agendamento, recebendo dados do cliente, acionando os serviços adequados e retornando respostas no formato definido pelos </w:t>
+      </w:r>
+      <w:proofErr w:type="spellStart"/>
+      <w:r>
+        <w:t>DTOs</w:t>
+      </w:r>
+      <w:proofErr w:type="spellEnd"/>
+      <w:r>
+        <w:t>.</w:t>
+      </w:r>
+    </w:p>
+    <w:p>
+      <w:r>
+        <w:t xml:space="preserve">Pacote </w:t>
+      </w:r>
+      <w:proofErr w:type="spellStart"/>
+      <w:r>
+        <w:rPr>
+          <w:i/>
+        </w:rPr>
+        <w:t>dao</w:t>
+      </w:r>
+      <w:proofErr w:type="spellEnd"/>
+    </w:p>
+    <w:p>
+      <w:r>
+        <w:t>Responsável pelo acesso e persistência dos dados, utilizando Spring Data JPA ou outras formas de comunicação com o PostgreSQL.</w:t>
+      </w:r>
+      <w:r>
+        <w:br/>
+        <w:t>Aqui ficam as interfaces de repositório (</w:t>
+      </w:r>
+      <w:proofErr w:type="spellStart"/>
+      <w:r>
+        <w:t>Repository</w:t>
+      </w:r>
+      <w:proofErr w:type="spellEnd"/>
+      <w:r>
+        <w:t>) e consultas personalizadas. Esse pacote é responsável pela interação direta com o banco de dados.</w:t>
+      </w:r>
+    </w:p>
+    <w:p>
+      <w:r>
+        <w:t xml:space="preserve">Pacote </w:t>
+      </w:r>
+      <w:proofErr w:type="spellStart"/>
+      <w:r>
+        <w:rPr>
+          <w:i/>
+        </w:rPr>
+        <w:t>domain</w:t>
+      </w:r>
+      <w:proofErr w:type="spellEnd"/>
+    </w:p>
+    <w:p>
+      <w:r>
+        <w:t>Define os modelos de domínio, representando as entidades centrais da aplicação, geralmente mapeadas com JPA (@Entity).</w:t>
+      </w:r>
+      <w:r>
+        <w:br/>
+        <w:t>Essas classes refletem a estrutura dos dados que serão persistidos no banco e contêm atributos essenciais ao funcionamento do sistema.</w:t>
+      </w:r>
+    </w:p>
+    <w:p>
+      <w:r>
+        <w:t xml:space="preserve">Pacote </w:t>
+      </w:r>
+      <w:proofErr w:type="spellStart"/>
+      <w:r>
+        <w:rPr>
+          <w:i/>
+        </w:rPr>
+        <w:t>dto</w:t>
+      </w:r>
+      <w:proofErr w:type="spellEnd"/>
+    </w:p>
+    <w:p>
+      <w:r>
+        <w:t xml:space="preserve">Contém os Data </w:t>
+      </w:r>
+      <w:proofErr w:type="spellStart"/>
+      <w:r>
+        <w:t>Transfer</w:t>
+      </w:r>
+      <w:proofErr w:type="spellEnd"/>
+      <w:r>
+        <w:t xml:space="preserve"> </w:t>
+      </w:r>
+      <w:proofErr w:type="spellStart"/>
+      <w:r>
+        <w:t>Objects</w:t>
+      </w:r>
+      <w:proofErr w:type="spellEnd"/>
+      <w:r>
+        <w:t>, responsáveis por transportar dados entre as camadas da aplicação.</w:t>
+      </w:r>
+      <w:r>
+        <w:br/>
+        <w:t>São usados para receber informações do cliente (requisições) e para enviar respostas ao front-</w:t>
+      </w:r>
+      <w:proofErr w:type="spellStart"/>
+      <w:r>
+        <w:t>end</w:t>
+      </w:r>
+      <w:proofErr w:type="spellEnd"/>
+      <w:r>
+        <w:t>, garantindo que apenas os dados necessários sejam expostos.</w:t>
+      </w:r>
+    </w:p>
+    <w:p/>
+    <w:p>
+      <w:r>
         <w:lastRenderedPageBreak/>
-        <w:t xml:space="preserve">No </w:t>
+        <w:t xml:space="preserve">Pacote </w:t>
       </w:r>
       <w:proofErr w:type="spellStart"/>
       <w:r>
         <w:rPr>
           <w:i/>
         </w:rPr>
-        <w:t>back-end</w:t>
+        <w:t>port</w:t>
       </w:r>
       <w:proofErr w:type="spellEnd"/>
-      <w:r>
-        <w:t>, os pacotes estão</w:t>
-      </w:r>
-      <w:r>
-        <w:t xml:space="preserve"> organizados com base no padrão </w:t>
-      </w:r>
-      <w:r>
-        <w:t>arquitetura</w:t>
-      </w:r>
-      <w:r>
-        <w:t xml:space="preserve">l </w:t>
-      </w:r>
-      <w:r>
-        <w:t>MVC</w:t>
-      </w:r>
-      <w:r>
-        <w:t xml:space="preserve">, respeitando os princípios </w:t>
-      </w:r>
-      <w:r>
-        <w:t>de responsabilidade única.</w:t>
+    </w:p>
+    <w:p>
+      <w:r>
+        <w:t>Reúne interfaces que representam as portas de entrada e saída do sistema, seguindo o conceito de arquitetura hexagonal.</w:t>
+      </w:r>
+      <w:r>
+        <w:br/>
+        <w:t>Essas portas definem contratos para serviços internos e integrações externas, garantindo baixo acoplamento entre as camadas e facilitando a evolução do sistema.</w:t>
       </w:r>
     </w:p>
     <w:p>
@@ -19878,210 +20059,70 @@
         <w:rPr>
           <w:i/>
         </w:rPr>
-        <w:t>c</w:t>
-      </w:r>
+        <w:t>security</w:t>
+      </w:r>
+      <w:proofErr w:type="spellEnd"/>
+    </w:p>
+    <w:p>
+      <w:r>
+        <w:t>Contém funções e configurações relacionadas à segurança, como autenticação e autorização com JWT, filtros de requisição, controle de usuários autenticados e regras de acesso.</w:t>
+      </w:r>
+      <w:r>
+        <w:br/>
+        <w:t xml:space="preserve">Esse pacote atua de forma semelhante aos “middlewares” de outras linguagens, interceptando requisições antes que cheguem aos </w:t>
+      </w:r>
+      <w:proofErr w:type="spellStart"/>
+      <w:r>
+        <w:t>controllers</w:t>
+      </w:r>
+      <w:proofErr w:type="spellEnd"/>
+      <w:r>
+        <w:t>.</w:t>
+      </w:r>
+    </w:p>
+    <w:p>
+      <w:r>
+        <w:t xml:space="preserve">Pacote </w:t>
+      </w:r>
+      <w:proofErr w:type="spellStart"/>
       <w:r>
         <w:rPr>
           <w:i/>
         </w:rPr>
-        <w:t>ontrollers</w:t>
+        <w:t>service</w:t>
       </w:r>
       <w:proofErr w:type="spellEnd"/>
     </w:p>
     <w:p>
       <w:r>
-        <w:t>Contém</w:t>
-      </w:r>
-      <w:r>
-        <w:t xml:space="preserve"> os códigos</w:t>
-      </w:r>
-      <w:r>
-        <w:t xml:space="preserve"> responsáveis por controlar o fluxo das requisições e respostas. Cada </w:t>
+        <w:t>Responsável pela lógica de negócio da aplicação.</w:t>
+      </w:r>
+      <w:r>
+        <w:br/>
+        <w:t xml:space="preserve">Aqui ficam implementados os serviços que processam regras, validam informações, interagem com os repositórios do pacote </w:t>
       </w:r>
       <w:proofErr w:type="spellStart"/>
       <w:r>
-        <w:rPr>
-          <w:i/>
-        </w:rPr>
-        <w:t>controller</w:t>
+        <w:t>dao</w:t>
       </w:r>
       <w:proofErr w:type="spellEnd"/>
       <w:r>
-        <w:t xml:space="preserve"> lida com um recurso</w:t>
-      </w:r>
-      <w:r>
-        <w:t xml:space="preserve"> do aplicativo</w:t>
-      </w:r>
-      <w:r>
-        <w:t xml:space="preserve"> (</w:t>
+        <w:t xml:space="preserve"> e retornam resultados para os </w:t>
       </w:r>
       <w:proofErr w:type="spellStart"/>
       <w:r>
-        <w:t>ex</w:t>
+        <w:t>controllers</w:t>
       </w:r>
       <w:proofErr w:type="spellEnd"/>
       <w:r>
-        <w:t>: usuário, agendamento).</w:t>
-      </w:r>
-    </w:p>
-    <w:p>
-      <w:r>
-        <w:t>Pacote</w:t>
-      </w:r>
-      <w:r>
-        <w:rPr>
-          <w:i/>
-        </w:rPr>
-        <w:t xml:space="preserve"> </w:t>
-      </w:r>
-      <w:r>
-        <w:rPr>
-          <w:i/>
-        </w:rPr>
-        <w:t>middlewares</w:t>
-      </w:r>
-    </w:p>
-    <w:p>
-      <w:r>
-        <w:t>Contém</w:t>
-      </w:r>
-      <w:r>
-        <w:t xml:space="preserve"> funções intermediárias que interceptam requisições, como autenticação de </w:t>
-      </w:r>
-      <w:r>
-        <w:t>JWT</w:t>
-      </w:r>
-      <w:r>
-        <w:t xml:space="preserve"> e validações. São utilizadas pelos roteadores antes de acionar os </w:t>
-      </w:r>
-      <w:proofErr w:type="spellStart"/>
-      <w:r>
-        <w:rPr>
-          <w:i/>
-        </w:rPr>
-        <w:t>controllers</w:t>
-      </w:r>
-      <w:proofErr w:type="spellEnd"/>
-      <w:r>
         <w:t>.</w:t>
       </w:r>
-    </w:p>
-    <w:p>
-      <w:r>
-        <w:t xml:space="preserve">Pacote </w:t>
-      </w:r>
-      <w:r>
-        <w:rPr>
-          <w:i/>
-        </w:rPr>
-        <w:t>models</w:t>
-      </w:r>
-    </w:p>
-    <w:p>
-      <w:r>
-        <w:t>D</w:t>
-      </w:r>
-      <w:r>
-        <w:t xml:space="preserve">efine os esquemas de dados e modelos utilizados na aplicação, geralmente com </w:t>
-      </w:r>
-      <w:proofErr w:type="spellStart"/>
-      <w:r>
-        <w:rPr>
-          <w:i/>
-        </w:rPr>
-        <w:t>Sequelize</w:t>
-      </w:r>
-      <w:proofErr w:type="spellEnd"/>
-      <w:r>
-        <w:t xml:space="preserve">, </w:t>
-      </w:r>
-      <w:proofErr w:type="spellStart"/>
-      <w:r>
-        <w:t>Mongoose</w:t>
-      </w:r>
-      <w:proofErr w:type="spellEnd"/>
-      <w:r>
-        <w:t xml:space="preserve"> </w:t>
-      </w:r>
-      <w:r>
-        <w:t>(</w:t>
-      </w:r>
-      <w:r>
-        <w:t xml:space="preserve">biblioteca </w:t>
-      </w:r>
-      <w:proofErr w:type="spellStart"/>
-      <w:r>
-        <w:t>JavaScript</w:t>
-      </w:r>
-      <w:proofErr w:type="spellEnd"/>
-      <w:r>
-        <w:t>)</w:t>
-      </w:r>
-      <w:r>
-        <w:t xml:space="preserve"> ou diretamente em PostgreSQL, garantindo a integridade da base de dados.</w:t>
-      </w:r>
-      <w:r>
-        <w:t xml:space="preserve"> Neste caso, utiliza-se a API de comunicação com PostgreSQL.</w:t>
-      </w:r>
-    </w:p>
-    <w:p>
-      <w:r>
-        <w:t xml:space="preserve">Pacote </w:t>
-      </w:r>
-      <w:proofErr w:type="spellStart"/>
-      <w:r>
-        <w:rPr>
-          <w:i/>
-        </w:rPr>
-        <w:t>r</w:t>
-      </w:r>
-      <w:r>
-        <w:rPr>
-          <w:i/>
-        </w:rPr>
-        <w:t>outers</w:t>
-      </w:r>
-      <w:proofErr w:type="spellEnd"/>
-    </w:p>
-    <w:p>
-      <w:r>
-        <w:t>R</w:t>
-      </w:r>
-      <w:r>
-        <w:t xml:space="preserve">esponsável por mapear as rotas da aplicação, direcionando as requisições </w:t>
-      </w:r>
-      <w:proofErr w:type="spellStart"/>
-      <w:r>
-        <w:t>HTTP</w:t>
-      </w:r>
-      <w:r>
-        <w:t>s</w:t>
-      </w:r>
-      <w:proofErr w:type="spellEnd"/>
-      <w:r>
-        <w:t xml:space="preserve"> para os </w:t>
-      </w:r>
-      <w:proofErr w:type="spellStart"/>
-      <w:r>
-        <w:rPr>
-          <w:i/>
-        </w:rPr>
-        <w:t>controllers</w:t>
-      </w:r>
-      <w:proofErr w:type="spellEnd"/>
-      <w:r>
-        <w:t xml:space="preserve"> adequados. Utiliza </w:t>
-      </w:r>
-      <w:r>
-        <w:rPr>
-          <w:i/>
-        </w:rPr>
-        <w:t xml:space="preserve">middlewares </w:t>
-      </w:r>
-      <w:r>
-        <w:t>sempre que necessário.</w:t>
-      </w:r>
-    </w:p>
+      <w:r>
+        <w:br/>
+        <w:t>Essa camada concentra o comportamento da aplicação, garantindo organização e clareza nas responsabilidades.</w:t>
+      </w:r>
+    </w:p>
+    <w:p/>
     <w:p>
       <w:pPr>
         <w:pStyle w:val="Ttulo3"/>
@@ -37500,7 +37541,6 @@
   <w:style w:type="character" w:default="1" w:styleId="Fontepargpadro">
     <w:name w:val="Default Paragraph Font"/>
     <w:uiPriority w:val="1"/>
-    <w:semiHidden/>
     <w:unhideWhenUsed/>
   </w:style>
   <w:style w:type="table" w:default="1" w:styleId="Tabelanormal">

</xml_diff>

<commit_message>
docs: ajuste nos pacotes do front end no documento
</commit_message>
<xml_diff>
--- a/PFC_2025_Docs/PFC_Donate_v2.7.docx
+++ b/PFC_2025_Docs/PFC_Donate_v2.7.docx
@@ -3909,13 +3909,8 @@
     </w:p>
     <w:p>
       <w:r>
-        <w:t xml:space="preserve">RN – Regras de </w:t>
-      </w:r>
-      <w:proofErr w:type="gramStart"/>
-      <w:r>
-        <w:t>Negocio</w:t>
-      </w:r>
-      <w:proofErr w:type="gramEnd"/>
+        <w:t>RN – Regras de Negocio</w:t>
+      </w:r>
     </w:p>
     <w:p>
       <w:r>
@@ -10181,29 +10176,13 @@
         <w:t>rojeto</w:t>
       </w:r>
       <w:r>
-        <w:t xml:space="preserve"> consiste </w:t>
-      </w:r>
-      <w:proofErr w:type="gramStart"/>
-      <w:r>
-        <w:t>de</w:t>
-      </w:r>
-      <w:proofErr w:type="gramEnd"/>
-      <w:r>
-        <w:t xml:space="preserve"> um sistema de software intuitivo e acessível, composto por um aplicativo móvel</w:t>
+        <w:t xml:space="preserve"> consiste de um sistema de software intuitivo e acessível, composto por um aplicativo móvel</w:t>
       </w:r>
       <w:r>
         <w:t xml:space="preserve"> e outros componentes</w:t>
       </w:r>
       <w:r>
-        <w:t xml:space="preserve">, que permitirá às pessoas </w:t>
-      </w:r>
-      <w:proofErr w:type="gramStart"/>
-      <w:r>
-        <w:t>localizar</w:t>
-      </w:r>
-      <w:proofErr w:type="gramEnd"/>
-      <w:r>
-        <w:t xml:space="preserve"> postos de coleta, obter informações sobre o armazenamento correto do leite e conhecer campanhas de incentivo à doação. Além disso, o sistema também beneficiará os bancos de leite humano ao facilitar o gerenciamento das coletas e ampliar o alcance das campanhas de conscientização. Com isso, espera-se fortalecer a rede de doação e garantir que um maior número de crianças tenha acesso a esse alimento vital.</w:t>
+        <w:t>, que permitirá às pessoas localizar postos de coleta, obter informações sobre o armazenamento correto do leite e conhecer campanhas de incentivo à doação. Além disso, o sistema também beneficiará os bancos de leite humano ao facilitar o gerenciamento das coletas e ampliar o alcance das campanhas de conscientização. Com isso, espera-se fortalecer a rede de doação e garantir que um maior número de crianças tenha acesso a esse alimento vital.</w:t>
       </w:r>
     </w:p>
     <w:p>
@@ -10234,18 +10213,10 @@
         <w:t>entre doadoras e instituições</w:t>
       </w:r>
       <w:r>
-        <w:t xml:space="preserve"> </w:t>
-      </w:r>
-      <w:proofErr w:type="gramStart"/>
-      <w:r>
-        <w:t>e</w:t>
-      </w:r>
-      <w:r>
-        <w:t xml:space="preserve"> também</w:t>
-      </w:r>
-      <w:proofErr w:type="gramEnd"/>
-      <w:r>
-        <w:t xml:space="preserve"> visa promover a educação sobre a importância do leite materno, seus benefícios nutricionais e o impacto positivo que a doação pode gerar. Segundo a Organização Mundial da Saúde (OMS</w:t>
+        <w:t xml:space="preserve"> e</w:t>
+      </w:r>
+      <w:r>
+        <w:t xml:space="preserve"> também visa promover a educação sobre a importância do leite materno, seus benefícios nutricionais e o impacto positivo que a doação pode gerar. Segundo a Organização Mundial da Saúde (OMS</w:t>
       </w:r>
       <w:r>
         <w:t>, 2023</w:t>
@@ -11135,13 +11106,8 @@
         <w:t xml:space="preserve"> Rua Comendador José Garcia, nº 777, no Centro de Pouso Alegre. O atendim</w:t>
       </w:r>
       <w:r>
-        <w:t xml:space="preserve">ento externo ocorre de segunda-feira </w:t>
-      </w:r>
-      <w:proofErr w:type="gramStart"/>
-      <w:r>
-        <w:t>à</w:t>
-      </w:r>
-      <w:proofErr w:type="gramEnd"/>
+        <w:t>ento externo ocorre de segunda-feira à</w:t>
+      </w:r>
       <w:r>
         <w:t xml:space="preserve"> sexta-feira, das 7h às 17h, e o atendimento interno, das 7h às 19h. Para mais informações ou para se tornar uma doadora, as </w:t>
       </w:r>
@@ -11427,17 +11393,12 @@
       <w:r>
         <w:t xml:space="preserve"> </w:t>
       </w:r>
-      <w:proofErr w:type="gramStart"/>
       <w:r>
         <w:lastRenderedPageBreak/>
         <w:t>e</w:t>
       </w:r>
       <w:r>
-        <w:t xml:space="preserve"> também</w:t>
-      </w:r>
-      <w:proofErr w:type="gramEnd"/>
-      <w:r>
-        <w:t xml:space="preserve"> facilitam o contato com profissionais de saúde, contribuindo para uma experiência de amamentação mais informada e tranquila.</w:t>
+        <w:t xml:space="preserve"> também facilitam o contato com profissionais de saúde, contribuindo para uma experiência de amamentação mais informada e tranquila.</w:t>
       </w:r>
     </w:p>
     <w:p>
@@ -11531,15 +11492,7 @@
         <w:pStyle w:val="NormalWeb"/>
       </w:pPr>
       <w:r>
-        <w:t xml:space="preserve">A escassez de informações sobre os métodos de doação, coleta e uso do recurso do leite materno </w:t>
-      </w:r>
-      <w:proofErr w:type="gramStart"/>
-      <w:r>
-        <w:t>acarreta em</w:t>
-      </w:r>
-      <w:proofErr w:type="gramEnd"/>
-      <w:r>
-        <w:t xml:space="preserve"> problemas para as lactantes que produzem muito leite e acaba</w:t>
+        <w:t>A escassez de informações sobre os métodos de doação, coleta e uso do recurso do leite materno acarreta em problemas para as lactantes que produzem muito leite e acaba</w:t>
       </w:r>
       <w:r>
         <w:t xml:space="preserve">m </w:t>
@@ -12270,13 +12223,8 @@
         <w:t xml:space="preserve"> e coleta</w:t>
       </w:r>
       <w:r>
-        <w:t xml:space="preserve">, dado os critérios estabelecidos </w:t>
-      </w:r>
-      <w:proofErr w:type="gramStart"/>
-      <w:r>
-        <w:t>pela mesma</w:t>
-      </w:r>
-      <w:proofErr w:type="gramEnd"/>
+        <w:t>, dado os critérios estabelecidos pela mesma</w:t>
+      </w:r>
       <w:r>
         <w:t>.</w:t>
       </w:r>
@@ -14008,14 +13956,12 @@
         </w:rPr>
         <w:t xml:space="preserve">v. </w:t>
       </w:r>
-      <w:proofErr w:type="gramStart"/>
       <w:r>
         <w:rPr>
           <w:lang w:val="en-US"/>
         </w:rPr>
         <w:t>3.5.3;</w:t>
       </w:r>
-      <w:proofErr w:type="gramEnd"/>
     </w:p>
     <w:p>
       <w:pPr>
@@ -14040,7 +13986,6 @@
         </w:rPr>
         <w:t xml:space="preserve">v. </w:t>
       </w:r>
-      <w:proofErr w:type="gramStart"/>
       <w:r>
         <w:rPr>
           <w:lang w:val="en-US"/>
@@ -14053,7 +13998,6 @@
         </w:rPr>
         <w:t>;</w:t>
       </w:r>
-      <w:proofErr w:type="gramEnd"/>
     </w:p>
     <w:p>
       <w:pPr>
@@ -14070,16 +14014,8 @@
         <w:rPr>
           <w:lang w:val="en-US"/>
         </w:rPr>
-        <w:t xml:space="preserve">Cypress v. </w:t>
-      </w:r>
-      <w:proofErr w:type="gramStart"/>
-      <w:r>
-        <w:rPr>
-          <w:lang w:val="en-US"/>
-        </w:rPr>
-        <w:t>15.6;</w:t>
-      </w:r>
-      <w:proofErr w:type="gramEnd"/>
+        <w:t>Cypress v. 15.6;</w:t>
+      </w:r>
     </w:p>
     <w:p>
       <w:pPr>
@@ -18021,7 +17957,6 @@
         </w:rPr>
         <w:t>Back-end</w:t>
       </w:r>
-      <w:proofErr w:type="gramStart"/>
       <w:r>
         <w:rPr>
           <w:lang w:val="en-US"/>
@@ -18036,7 +17971,6 @@
         <w:t>uma</w:t>
       </w:r>
       <w:proofErr w:type="spellEnd"/>
-      <w:proofErr w:type="gramEnd"/>
       <w:r>
         <w:rPr>
           <w:lang w:val="en-US"/>
@@ -18172,7 +18106,6 @@
         </w:rPr>
         <w:t xml:space="preserve"> </w:t>
       </w:r>
-      <w:proofErr w:type="gramStart"/>
       <w:r>
         <w:rPr>
           <w:lang w:val="en-US"/>
@@ -18185,7 +18118,6 @@
         </w:rPr>
         <w:t>;</w:t>
       </w:r>
-      <w:proofErr w:type="gramEnd"/>
     </w:p>
     <w:p>
       <w:pPr>
@@ -19616,7 +19548,7 @@
         <w:rPr>
           <w:i/>
         </w:rPr>
-        <w:t>pages</w:t>
+        <w:t>views</w:t>
       </w:r>
       <w:proofErr w:type="spellEnd"/>
     </w:p>
@@ -19641,7 +19573,13 @@
     </w:p>
     <w:p>
       <w:r>
-        <w:t xml:space="preserve">agendamento: </w:t>
+        <w:rPr>
+          <w:i/>
+        </w:rPr>
+        <w:t>agendamento</w:t>
+      </w:r>
+      <w:r>
+        <w:t xml:space="preserve">: </w:t>
       </w:r>
       <w:r>
         <w:t>página para</w:t>
@@ -19652,12 +19590,21 @@
     </w:p>
     <w:p>
       <w:r>
+        <w:rPr>
+          <w:i/>
+        </w:rPr>
         <w:t>b</w:t>
       </w:r>
       <w:r>
+        <w:rPr>
+          <w:i/>
+        </w:rPr>
         <w:t>anco-</w:t>
       </w:r>
       <w:r>
+        <w:rPr>
+          <w:i/>
+        </w:rPr>
         <w:t>próximo</w:t>
       </w:r>
       <w:r>
@@ -19714,7 +19661,13 @@
     </w:p>
     <w:p>
       <w:r>
-        <w:t xml:space="preserve">painel: </w:t>
+        <w:rPr>
+          <w:i/>
+        </w:rPr>
+        <w:t>painel</w:t>
+      </w:r>
+      <w:r>
+        <w:t xml:space="preserve">: </w:t>
       </w:r>
       <w:r>
         <w:t xml:space="preserve">página </w:t>
@@ -19832,6 +19785,44 @@
     <w:p>
       <w:r>
         <w:lastRenderedPageBreak/>
+        <w:t xml:space="preserve">Pacote </w:t>
+      </w:r>
+      <w:r>
+        <w:rPr>
+          <w:i/>
+        </w:rPr>
+        <w:t>interceptor</w:t>
+      </w:r>
+    </w:p>
+    <w:p>
+      <w:r>
+        <w:t xml:space="preserve">Reúne interceptadores HTTP utilizados para tratar requisições e respostas que passam pelo </w:t>
+      </w:r>
+      <w:proofErr w:type="spellStart"/>
+      <w:r>
+        <w:t>HttpClient</w:t>
+      </w:r>
+      <w:proofErr w:type="spellEnd"/>
+      <w:r>
+        <w:t>.</w:t>
+      </w:r>
+      <w:r>
+        <w:t xml:space="preserve"> </w:t>
+      </w:r>
+      <w:r>
+        <w:t xml:space="preserve">Esse pacote atua de forma semelhante a middlewares, garantindo que toda comunicação com o </w:t>
+      </w:r>
+      <w:proofErr w:type="spellStart"/>
+      <w:r>
+        <w:t>back-end</w:t>
+      </w:r>
+      <w:proofErr w:type="spellEnd"/>
+      <w:r>
+        <w:t xml:space="preserve"> siga as regras de segurança e formatação esperadas.</w:t>
+      </w:r>
+    </w:p>
+    <w:p>
+      <w:r>
         <w:t>Java com Spring Boot</w:t>
       </w:r>
     </w:p>
@@ -19995,6 +19986,7 @@
     </w:p>
     <w:p>
       <w:r>
+        <w:lastRenderedPageBreak/>
         <w:t xml:space="preserve">Contém os Data </w:t>
       </w:r>
       <w:proofErr w:type="spellStart"/>
@@ -20029,7 +20021,6 @@
     <w:p/>
     <w:p>
       <w:r>
-        <w:lastRenderedPageBreak/>
         <w:t xml:space="preserve">Pacote </w:t>
       </w:r>
       <w:proofErr w:type="spellStart"/>
@@ -20187,15 +20178,7 @@
         <w:t xml:space="preserve"> usuário está</w:t>
       </w:r>
       <w:r>
-        <w:t xml:space="preserve"> associado </w:t>
-      </w:r>
-      <w:proofErr w:type="gramStart"/>
-      <w:r>
-        <w:t>à</w:t>
-      </w:r>
-      <w:proofErr w:type="gramEnd"/>
-      <w:r>
-        <w:t xml:space="preserve"> um objetivo da classe Município por meio do campo </w:t>
+        <w:t xml:space="preserve"> associado à um objetivo da classe Município por meio do campo </w:t>
       </w:r>
       <w:proofErr w:type="spellStart"/>
       <w:r>
@@ -20206,15 +20189,7 @@
         <w:t xml:space="preserve">, representando a </w:t>
       </w:r>
       <w:r>
-        <w:t xml:space="preserve">localização </w:t>
-      </w:r>
-      <w:proofErr w:type="gramStart"/>
-      <w:r>
-        <w:t>do mesmo</w:t>
-      </w:r>
-      <w:proofErr w:type="gramEnd"/>
-      <w:r>
-        <w:t>. Os métodos</w:t>
+        <w:t>localização do mesmo. Os métodos</w:t>
       </w:r>
       <w:r>
         <w:t xml:space="preserve"> da classe </w:t>
@@ -20239,6 +20214,7 @@
     </w:p>
     <w:p>
       <w:r>
+        <w:lastRenderedPageBreak/>
         <w:t>A classe Município</w:t>
       </w:r>
       <w:r>
@@ -20300,11 +20276,7 @@
         <w:t>objetivo da classe usuário (relação 1:*</w:t>
       </w:r>
       <w:r>
-        <w:t xml:space="preserve">), indicando que um usuário (geralmente administrador ou </w:t>
-      </w:r>
-      <w:r>
-        <w:lastRenderedPageBreak/>
-        <w:t>profissional) pode</w:t>
+        <w:t>), indicando que um usuário (geralmente administrador ou profissional) pode</w:t>
       </w:r>
       <w:r>
         <w:t>rá</w:t>
@@ -20485,6 +20457,7 @@
     </w:p>
     <w:p>
       <w:r>
+        <w:lastRenderedPageBreak/>
         <w:t>A interface</w:t>
       </w:r>
       <w:r>
@@ -20586,323 +20559,320 @@
     </w:p>
     <w:p>
       <w:r>
+        <w:t>Essas interações foram projetadas com base em princípios de separação de responsabilidades, promovendo maior organização, legibilidade e facilidade de manutenção do sistema.</w:t>
+      </w:r>
+    </w:p>
+    <w:p/>
+    <w:p>
+      <w:r>
+        <w:t xml:space="preserve">6.2.1.1 Diagramas de </w:t>
+      </w:r>
+      <w:r>
+        <w:t>S</w:t>
+      </w:r>
+      <w:r>
+        <w:t>equ</w:t>
+      </w:r>
+      <w:r>
+        <w:t>ência</w:t>
+      </w:r>
+    </w:p>
+    <w:p>
+      <w:r>
+        <w:t xml:space="preserve">Os diagramas de sequência a seguir representam os principais fluxos de </w:t>
+      </w:r>
+      <w:r>
+        <w:t>interação entre os objetos. Cada cenário está</w:t>
+      </w:r>
+      <w:r>
+        <w:t xml:space="preserve"> modelado considerando uma execução bem-sucedida, sem falhas, desde a interface até o </w:t>
+      </w:r>
+      <w:r>
+        <w:t>posto de coleta/</w:t>
+      </w:r>
+      <w:r>
+        <w:t>banco de dados, com resposta clara ao usuário ao final de cada ação. A seguir, estão descritos os principais fluxos mapeados.</w:t>
+      </w:r>
+    </w:p>
+    <w:p>
+      <w:r>
+        <w:t xml:space="preserve">O primeiro cenário mostra o processo de autenticação do usuário. Ao abrir o aplicativo, o usuário informará seu e-mail e senha. Esses dados serão coletados pelo </w:t>
+      </w:r>
+      <w:r>
+        <w:rPr>
+          <w:i/>
+        </w:rPr>
+        <w:t>front-</w:t>
+      </w:r>
+      <w:proofErr w:type="spellStart"/>
+      <w:r>
+        <w:rPr>
+          <w:i/>
+        </w:rPr>
+        <w:t>end</w:t>
+      </w:r>
+      <w:proofErr w:type="spellEnd"/>
+      <w:r>
+        <w:t xml:space="preserve"> e enviados ao </w:t>
+      </w:r>
+      <w:proofErr w:type="spellStart"/>
+      <w:r>
+        <w:rPr>
+          <w:i/>
+        </w:rPr>
+        <w:t>back-end</w:t>
+      </w:r>
+      <w:proofErr w:type="spellEnd"/>
+      <w:r>
+        <w:rPr>
+          <w:i/>
+        </w:rPr>
+        <w:t>,</w:t>
+      </w:r>
+      <w:r>
+        <w:t xml:space="preserve"> que realizará a verificação das credenciais no banco de dados. Se os dados de entrada estiverem corretos, o sistema gerará um </w:t>
+      </w:r>
+      <w:r>
+        <w:rPr>
+          <w:i/>
+        </w:rPr>
+        <w:t>token</w:t>
+      </w:r>
+      <w:r>
+        <w:t xml:space="preserve"> de autenticação e retornará para o aplicativo, liberando o acesso para uso. </w:t>
+      </w:r>
+    </w:p>
+    <w:p>
+      <w:r>
+        <w:t>No segundo cenário, é descrita a busca por bancos de leite próximos. O(a) usuário(a) acessa a opção "Buscar Banco Próximo", acionando automaticamente a geolocalização do dispositivo. O front-</w:t>
+      </w:r>
+      <w:proofErr w:type="spellStart"/>
+      <w:r>
+        <w:t>end</w:t>
+      </w:r>
+      <w:proofErr w:type="spellEnd"/>
+      <w:r>
+        <w:t xml:space="preserve"> envia as coordenadas para o </w:t>
+      </w:r>
+      <w:proofErr w:type="spellStart"/>
+      <w:r>
+        <w:t>back-end</w:t>
+      </w:r>
+      <w:proofErr w:type="spellEnd"/>
+      <w:r>
+        <w:t>, que consulta o banco de dados e identifica o banco de leite mais próximo da localização do usuário. O sistema então retorna as informações desse banco, que é destacado no mapa como o ponto mais próximo, permitindo que o usuário visualize sua localização exata e informações de contato</w:t>
+      </w:r>
+      <w:r>
+        <w:t>.</w:t>
+      </w:r>
+    </w:p>
+    <w:p>
+      <w:r>
+        <w:t>O terceiro</w:t>
+      </w:r>
+      <w:r>
+        <w:t xml:space="preserve"> diagrama </w:t>
+      </w:r>
+      <w:r>
+        <w:t xml:space="preserve">mostra o processo completo para agendar uma doação de leite materno. A doadora acessa o aplicativo, solicita o agendamento e o sistema inicia uma sequência segura: </w:t>
+      </w:r>
+      <w:proofErr w:type="spellStart"/>
+      <w:r>
+        <w:t>valida</w:t>
+      </w:r>
+      <w:proofErr w:type="spellEnd"/>
+      <w:r>
+        <w:t xml:space="preserve"> a autenticação, processa a solicitação e salva os dados no banco de dados. Tudo isso para garantir que a coleta seja realizada no local e horário marcados, de forma simples e segura.</w:t>
+      </w:r>
+    </w:p>
+    <w:p/>
+    <w:p>
+      <w:pPr>
+        <w:pStyle w:val="Ttulo2"/>
+      </w:pPr>
+      <w:bookmarkStart w:id="59" w:name="_Toc214356815"/>
+      <w:r>
         <w:lastRenderedPageBreak/>
-        <w:t>Essas interações foram projetadas com base em princípios de separação de responsabilidades, promovendo maior organização, legibilidade e facilidade de manutenção do sistema.</w:t>
-      </w:r>
-    </w:p>
-    <w:p/>
-    <w:p>
-      <w:r>
-        <w:t xml:space="preserve">6.2.1.1 Diagramas de </w:t>
-      </w:r>
-      <w:r>
-        <w:t>S</w:t>
-      </w:r>
-      <w:r>
-        <w:t>equ</w:t>
-      </w:r>
-      <w:r>
-        <w:t>ência</w:t>
-      </w:r>
-    </w:p>
-    <w:p>
-      <w:r>
-        <w:t xml:space="preserve">Os diagramas de sequência a seguir representam os principais fluxos de </w:t>
-      </w:r>
-      <w:r>
-        <w:t>interação entre os objetos. Cada cenário está</w:t>
-      </w:r>
-      <w:r>
-        <w:t xml:space="preserve"> modelado considerando uma execução bem-sucedida, sem falhas, desde a interface até o </w:t>
-      </w:r>
-      <w:r>
-        <w:t>posto de coleta/</w:t>
-      </w:r>
-      <w:r>
-        <w:t>banco de dados, com resposta clara ao usuário ao final de cada ação. A seguir, estão descritos os principais fluxos mapeados.</w:t>
-      </w:r>
-    </w:p>
-    <w:p>
-      <w:r>
-        <w:t xml:space="preserve">O primeiro cenário mostra o processo de autenticação do usuário. Ao abrir o aplicativo, o usuário informará seu e-mail e senha. Esses dados serão coletados pelo </w:t>
-      </w:r>
+        <w:t xml:space="preserve">6.3 VISÃO </w:t>
+      </w:r>
+      <w:r>
+        <w:t>DOS</w:t>
+      </w:r>
+      <w:r>
+        <w:t xml:space="preserve"> DADOS</w:t>
+      </w:r>
+      <w:bookmarkEnd w:id="59"/>
+    </w:p>
+    <w:p>
+      <w:r>
+        <w:t xml:space="preserve">Nesta seção, é apresentado o desenvolvimento da modelagem lógica e a criação do banco de dados relacional do sistema </w:t>
+      </w:r>
+      <w:r>
+        <w:t xml:space="preserve">de software </w:t>
+      </w:r>
+      <w:proofErr w:type="spellStart"/>
+      <w:r>
+        <w:t>Donate</w:t>
+      </w:r>
+      <w:proofErr w:type="spellEnd"/>
+      <w:r>
+        <w:t>, utilizando o PostgreSQL como sistema gerenciador</w:t>
+      </w:r>
+      <w:r>
+        <w:t xml:space="preserve"> de banco de dados</w:t>
+      </w:r>
+      <w:r>
+        <w:t xml:space="preserve">. </w:t>
+      </w:r>
+      <w:r>
+        <w:t>Aqui se mostra a estrutura de uma base de dados que permitirá</w:t>
+      </w:r>
+      <w:r>
+        <w:t xml:space="preserve"> o registro e a organização </w:t>
+      </w:r>
+      <w:r>
+        <w:t xml:space="preserve">dos dados dos </w:t>
+      </w:r>
+      <w:r>
+        <w:t>usuários (doadoras</w:t>
+      </w:r>
+      <w:r>
+        <w:t xml:space="preserve"> </w:t>
+      </w:r>
+      <w:r>
+        <w:t>e pro</w:t>
+      </w:r>
+      <w:r>
+        <w:t>fissionais de saúde), municípios</w:t>
+      </w:r>
+      <w:r>
+        <w:t xml:space="preserve">, </w:t>
+      </w:r>
+      <w:r>
+        <w:t xml:space="preserve">postos de coleta e </w:t>
+      </w:r>
+      <w:r>
+        <w:t xml:space="preserve">bancos de leite e às doações realizadas. Para isso, </w:t>
+      </w:r>
+      <w:r>
+        <w:t>constam</w:t>
+      </w:r>
+      <w:r>
+        <w:t xml:space="preserve"> </w:t>
+      </w:r>
+      <w:r>
+        <w:t xml:space="preserve">as </w:t>
+      </w:r>
+      <w:r>
+        <w:t xml:space="preserve">entidades principais, seus respectivos atributos e domínios, além das restrições de integridade, como chaves primárias e estrangeiras. A estrutura proposta garante a consistência e a integridade dos dados, facilitando a manipulação e o relacionamento entre as informações. A partir desse modelo, foi gerado o código </w:t>
+      </w:r>
+      <w:r>
+        <w:t xml:space="preserve">em </w:t>
+      </w:r>
+      <w:proofErr w:type="spellStart"/>
       <w:r>
         <w:rPr>
           <w:i/>
         </w:rPr>
-        <w:t>front-</w:t>
+        <w:t>Structured</w:t>
+      </w:r>
+      <w:proofErr w:type="spellEnd"/>
+      <w:r>
+        <w:rPr>
+          <w:i/>
+        </w:rPr>
+        <w:t xml:space="preserve"> Query </w:t>
       </w:r>
       <w:proofErr w:type="spellStart"/>
       <w:r>
         <w:rPr>
           <w:i/>
         </w:rPr>
-        <w:t>end</w:t>
+        <w:t>Language</w:t>
       </w:r>
       <w:proofErr w:type="spellEnd"/>
       <w:r>
-        <w:t xml:space="preserve"> e enviados ao </w:t>
-      </w:r>
-      <w:proofErr w:type="spellStart"/>
-      <w:r>
-        <w:rPr>
-          <w:i/>
-        </w:rPr>
-        <w:t>back-end</w:t>
-      </w:r>
-      <w:proofErr w:type="spellEnd"/>
-      <w:r>
-        <w:rPr>
-          <w:i/>
-        </w:rPr>
-        <w:t>,</w:t>
-      </w:r>
-      <w:r>
-        <w:t xml:space="preserve"> que realizará a verificação das credenciais no banco de dados. Se os dados de entrada estiverem corretos, o sistema gerará um </w:t>
-      </w:r>
-      <w:r>
-        <w:rPr>
-          <w:i/>
-        </w:rPr>
-        <w:t>token</w:t>
-      </w:r>
-      <w:r>
-        <w:t xml:space="preserve"> de autenticação e retornará para o aplicativo, liberando o acesso para uso. </w:t>
-      </w:r>
-    </w:p>
-    <w:p>
-      <w:r>
-        <w:t>No segundo cenário, é descrita a busca por bancos de leite próximos. O(a) usuário(a) acessa a opção "Buscar Banco Próximo", acionando automaticamente a geolocalização do dispositivo. O front-</w:t>
-      </w:r>
-      <w:proofErr w:type="spellStart"/>
-      <w:r>
-        <w:t>end</w:t>
-      </w:r>
-      <w:proofErr w:type="spellEnd"/>
-      <w:r>
-        <w:t xml:space="preserve"> envia as coordenadas para o </w:t>
-      </w:r>
-      <w:proofErr w:type="spellStart"/>
-      <w:r>
-        <w:t>back-end</w:t>
-      </w:r>
-      <w:proofErr w:type="spellEnd"/>
-      <w:r>
-        <w:t>, que consulta o banco de dados e identifica o banco de leite mais próximo da localização do usuário. O sistema então retorna as informações desse banco, que é destacado no mapa como o ponto mais próximo, permitindo que o usuário visualize sua localização exata e informações de contato</w:t>
-      </w:r>
-      <w:r>
-        <w:t>.</w:t>
-      </w:r>
-    </w:p>
-    <w:p>
-      <w:r>
-        <w:t>O terceiro</w:t>
-      </w:r>
-      <w:r>
-        <w:t xml:space="preserve"> diagrama </w:t>
-      </w:r>
-      <w:r>
-        <w:t xml:space="preserve">mostra o processo completo para agendar uma doação de leite materno. A doadora acessa o aplicativo, solicita o agendamento e o sistema inicia uma sequência segura: </w:t>
-      </w:r>
-      <w:proofErr w:type="spellStart"/>
-      <w:r>
-        <w:t>valida</w:t>
-      </w:r>
-      <w:proofErr w:type="spellEnd"/>
-      <w:r>
-        <w:t xml:space="preserve"> a autenticação, processa a solicitação e salva os dados no banco de dados. Tudo isso para garantir que a coleta seja realizada no local e horário marcados, de forma simples e segura.</w:t>
-      </w:r>
-    </w:p>
-    <w:p/>
-    <w:p>
-      <w:pPr>
-        <w:pStyle w:val="Ttulo2"/>
-      </w:pPr>
-      <w:bookmarkStart w:id="59" w:name="_Toc214356815"/>
-      <w:r>
-        <w:t xml:space="preserve">6.3 VISÃO </w:t>
-      </w:r>
-      <w:r>
-        <w:t>DOS</w:t>
-      </w:r>
-      <w:r>
-        <w:t xml:space="preserve"> DADOS</w:t>
-      </w:r>
-      <w:bookmarkEnd w:id="59"/>
-    </w:p>
-    <w:p>
-      <w:r>
-        <w:t xml:space="preserve">Nesta seção, é apresentado o desenvolvimento da modelagem lógica e a criação do banco de dados relacional do sistema </w:t>
-      </w:r>
-      <w:r>
-        <w:t xml:space="preserve">de software </w:t>
-      </w:r>
-      <w:proofErr w:type="spellStart"/>
-      <w:r>
-        <w:t>Donate</w:t>
-      </w:r>
-      <w:proofErr w:type="spellEnd"/>
-      <w:r>
-        <w:t>, utilizando o PostgreSQL como sistema gerenciador</w:t>
-      </w:r>
-      <w:r>
-        <w:t xml:space="preserve"> de banco de dados</w:t>
-      </w:r>
-      <w:r>
-        <w:t xml:space="preserve">. </w:t>
-      </w:r>
-      <w:r>
-        <w:t>Aqui se mostra a estrutura de uma base de dados que permitirá</w:t>
-      </w:r>
-      <w:r>
-        <w:t xml:space="preserve"> o registro e a organização </w:t>
-      </w:r>
-      <w:r>
-        <w:t xml:space="preserve">dos dados dos </w:t>
-      </w:r>
-      <w:r>
-        <w:t>usuários (doadoras</w:t>
-      </w:r>
-      <w:r>
-        <w:t xml:space="preserve"> </w:t>
-      </w:r>
-      <w:r>
-        <w:t>e pro</w:t>
-      </w:r>
-      <w:r>
-        <w:t>fissionais de saúde), municípios</w:t>
-      </w:r>
-      <w:r>
-        <w:t xml:space="preserve">, </w:t>
+        <w:t xml:space="preserve"> (SQL</w:t>
+      </w:r>
+      <w:r>
+        <w:t>)</w:t>
+      </w:r>
+      <w:r>
+        <w:t xml:space="preserve"> responsável pela criação das tabelas no banco de dados, permitindo a implementação prática da estrutura lógica planejada. </w:t>
+      </w:r>
+    </w:p>
+    <w:p/>
+    <w:p>
+      <w:pPr>
+        <w:pStyle w:val="Ttulo3"/>
+      </w:pPr>
+      <w:bookmarkStart w:id="60" w:name="_Toc214356816"/>
+      <w:r>
+        <w:t xml:space="preserve">6.3.1 Modelo </w:t>
+      </w:r>
+      <w:r>
+        <w:t>Lógico</w:t>
+      </w:r>
+      <w:bookmarkEnd w:id="60"/>
+    </w:p>
+    <w:p>
+      <w:r>
+        <w:t xml:space="preserve">Com base no modelo conceitual elaborado no Capítulo 5, </w:t>
+      </w:r>
+      <w:r>
+        <w:t>n</w:t>
+      </w:r>
+      <w:r>
+        <w:t xml:space="preserve">esta seção está </w:t>
+      </w:r>
+      <w:r>
+        <w:t>o modelo lógico de dados, também conhecido como modelo operacional. Este modelo tem como objetivo representar, de forma mais próxima da implementação, as estruturas de dados que serão de fato persistidas no banco de dados relacional.</w:t>
+      </w:r>
+    </w:p>
+    <w:p>
+      <w:r>
+        <w:t xml:space="preserve">O modelo lógico define as entidades, seus atributos, domínios, tipos de dados e restrições de integridade, como chaves primárias e estrangeiras, garantindo a consistência e a normalização dos dados. Neste projeto, o modelo suportar a gestão </w:t>
+      </w:r>
+      <w:r>
+        <w:t>d</w:t>
+      </w:r>
+      <w:r>
+        <w:t xml:space="preserve">os usuários do sistema (como doadoras e profissionais de saúde), </w:t>
+      </w:r>
+      <w:r>
+        <w:t>aos municípios</w:t>
+      </w:r>
+      <w:r>
+        <w:t xml:space="preserve">, aos </w:t>
       </w:r>
       <w:r>
         <w:t xml:space="preserve">postos de coleta e </w:t>
       </w:r>
       <w:r>
-        <w:t xml:space="preserve">bancos de leite e às doações realizadas. Para isso, </w:t>
-      </w:r>
-      <w:r>
-        <w:t>constam</w:t>
-      </w:r>
-      <w:r>
-        <w:t xml:space="preserve"> </w:t>
-      </w:r>
-      <w:r>
-        <w:t xml:space="preserve">as </w:t>
-      </w:r>
-      <w:r>
-        <w:t xml:space="preserve">entidades principais, seus respectivos atributos e domínios, além das restrições de integridade, como chaves primárias e estrangeiras. A estrutura proposta garante a consistência e a integridade dos dados, facilitando a manipulação e o </w:t>
-      </w:r>
+        <w:t>bancos de leite humano e às doações realizadas.</w:t>
+      </w:r>
+    </w:p>
+    <w:p>
+      <w:r>
+        <w:t>Cada tabela foi estruturada considerando as necessidades funcionais do sistema e o relacionamento entre as entidades, respeitando as boas práticas de modelagem de dados. O resultado é um modelo que serve de base direta para a criação do banco de dados físico em PostgreSQL, conforme descrito na próxima seção.</w:t>
+      </w:r>
+    </w:p>
+    <w:p>
+      <w:r>
+        <w:t>O modelo lógico completo, representado em formato descritivo e visual, encont</w:t>
+      </w:r>
+      <w:r>
+        <w:t>ra-se disponível no Apêndice D.</w:t>
+      </w:r>
+    </w:p>
+    <w:p/>
+    <w:p>
+      <w:pPr>
+        <w:pStyle w:val="Ttulo3"/>
+      </w:pPr>
+      <w:bookmarkStart w:id="61" w:name="_Toc214356817"/>
       <w:r>
         <w:lastRenderedPageBreak/>
-        <w:t xml:space="preserve">relacionamento entre as informações. A partir desse modelo, foi gerado o código </w:t>
-      </w:r>
-      <w:r>
-        <w:t xml:space="preserve">em </w:t>
-      </w:r>
-      <w:proofErr w:type="spellStart"/>
-      <w:r>
-        <w:rPr>
-          <w:i/>
-        </w:rPr>
-        <w:t>Structured</w:t>
-      </w:r>
-      <w:proofErr w:type="spellEnd"/>
-      <w:r>
-        <w:rPr>
-          <w:i/>
-        </w:rPr>
-        <w:t xml:space="preserve"> Query </w:t>
-      </w:r>
-      <w:proofErr w:type="spellStart"/>
-      <w:r>
-        <w:rPr>
-          <w:i/>
-        </w:rPr>
-        <w:t>Language</w:t>
-      </w:r>
-      <w:proofErr w:type="spellEnd"/>
-      <w:r>
-        <w:t xml:space="preserve"> (SQL</w:t>
-      </w:r>
-      <w:r>
-        <w:t>)</w:t>
-      </w:r>
-      <w:r>
-        <w:t xml:space="preserve"> responsável pela criação das tabelas no banco de dados, permitindo a implementação prática da estrutura lógica planejada. </w:t>
-      </w:r>
-    </w:p>
-    <w:p/>
-    <w:p>
-      <w:pPr>
-        <w:pStyle w:val="Ttulo3"/>
-      </w:pPr>
-      <w:bookmarkStart w:id="60" w:name="_Toc214356816"/>
-      <w:r>
-        <w:t xml:space="preserve">6.3.1 Modelo </w:t>
-      </w:r>
-      <w:r>
-        <w:t>Lógico</w:t>
-      </w:r>
-      <w:bookmarkEnd w:id="60"/>
-    </w:p>
-    <w:p>
-      <w:r>
-        <w:t xml:space="preserve">Com base no modelo conceitual elaborado no Capítulo 5, </w:t>
-      </w:r>
-      <w:r>
-        <w:t>n</w:t>
-      </w:r>
-      <w:r>
-        <w:t xml:space="preserve">esta seção está </w:t>
-      </w:r>
-      <w:r>
-        <w:t>o modelo lógico de dados, também conhecido como modelo operacional. Este modelo tem como objetivo representar, de forma mais próxima da implementação, as estruturas de dados que serão de fato persistidas no banco de dados relacional.</w:t>
-      </w:r>
-    </w:p>
-    <w:p>
-      <w:r>
-        <w:t xml:space="preserve">O modelo lógico define as entidades, seus atributos, domínios, tipos de dados e restrições de integridade, como chaves primárias e estrangeiras, garantindo a consistência e a normalização dos dados. Neste projeto, o modelo suportar a gestão </w:t>
-      </w:r>
-      <w:r>
-        <w:t>d</w:t>
-      </w:r>
-      <w:r>
-        <w:t xml:space="preserve">os usuários do sistema (como doadoras e profissionais de saúde), </w:t>
-      </w:r>
-      <w:r>
-        <w:t>aos municípios</w:t>
-      </w:r>
-      <w:r>
-        <w:t xml:space="preserve">, aos </w:t>
-      </w:r>
-      <w:r>
-        <w:t xml:space="preserve">postos de coleta e </w:t>
-      </w:r>
-      <w:r>
-        <w:t>bancos de leite humano e às doações realizadas.</w:t>
-      </w:r>
-    </w:p>
-    <w:p>
-      <w:r>
-        <w:t>Cada tabela foi estruturada considerando as necessidades funcionais do sistema e o relacionamento entre as entidades, respeitando as boas práticas de modelagem de dados. O resultado é um modelo que serve de base direta para a criação do banco de dados físico em PostgreSQL, conforme descrito na próxima seção.</w:t>
-      </w:r>
-    </w:p>
-    <w:p>
-      <w:r>
-        <w:t>O modelo lógico completo, representado em formato descritivo e visual, encont</w:t>
-      </w:r>
-      <w:r>
-        <w:t>ra-se disponível no Apêndice D.</w:t>
-      </w:r>
-    </w:p>
-    <w:p/>
-    <w:p>
-      <w:pPr>
-        <w:pStyle w:val="Ttulo3"/>
-      </w:pPr>
-      <w:bookmarkStart w:id="61" w:name="_Toc214356817"/>
-      <w:r>
         <w:t>6.3.2 Dicionário de D</w:t>
       </w:r>
       <w:r>
@@ -21118,6 +21088,7 @@
       <w:bookmarkStart w:id="66" w:name="_Toc204949523"/>
       <w:bookmarkStart w:id="67" w:name="_Toc214356820"/>
       <w:r>
+        <w:lastRenderedPageBreak/>
         <w:t>6.4.2 Projeto da Interface de Usuário</w:t>
       </w:r>
       <w:bookmarkEnd w:id="66"/>
@@ -21199,62 +21170,62 @@
     </w:p>
     <w:p>
       <w:r>
+        <w:t>Outro ponto importante é a utilização de ícones ilustrativos, como a mãe com bebê, o símbolo de localização e o presente, que reforçam visualmente o significado de cada seção e tornam a interface mais intuitiva. Os cartões que organizam as informações possuem cantos arredondados e sombras leves, transmitindo modernidade e suavidade, enquanto os botões seguem um padrão arredondado, de fácil identificação e clique.</w:t>
+      </w:r>
+    </w:p>
+    <w:p>
+      <w:r>
+        <w:t xml:space="preserve">Além disso, a interface foi desenvolvida de forma responsiva, </w:t>
+      </w:r>
+      <w:r>
+        <w:t>de tal forma</w:t>
+      </w:r>
+      <w:r>
+        <w:t xml:space="preserve"> que os elementos se adaptem automaticamente a diferentes tamanhos de tela</w:t>
+      </w:r>
+      <w:r>
+        <w:t xml:space="preserve"> do dispositivo</w:t>
+      </w:r>
+      <w:r>
+        <w:t xml:space="preserve">, proporcionando uma experiência consistente em computadores, </w:t>
+      </w:r>
+      <w:r>
+        <w:rPr>
+          <w:i/>
+        </w:rPr>
+        <w:t>tablets</w:t>
+      </w:r>
+      <w:r>
+        <w:t xml:space="preserve"> e </w:t>
+      </w:r>
+      <w:r>
+        <w:rPr>
+          <w:i/>
+        </w:rPr>
+        <w:t>smartphones</w:t>
+      </w:r>
+      <w:r>
+        <w:t>.</w:t>
+      </w:r>
+      <w:r>
+        <w:t xml:space="preserve"> A Figura 6 mostra um exemplo de página do </w:t>
+      </w:r>
+      <w:proofErr w:type="spellStart"/>
+      <w:r>
+        <w:t>Donate</w:t>
+      </w:r>
+      <w:proofErr w:type="spellEnd"/>
+      <w:r>
+        <w:t>.</w:t>
+      </w:r>
+    </w:p>
+    <w:p/>
+    <w:p>
+      <w:r>
+        <w:rPr>
+          <w:noProof/>
+        </w:rPr>
         <w:lastRenderedPageBreak/>
-        <w:t>Outro ponto importante é a utilização de ícones ilustrativos, como a mãe com bebê, o símbolo de localização e o presente, que reforçam visualmente o significado de cada seção e tornam a interface mais intuitiva. Os cartões que organizam as informações possuem cantos arredondados e sombras leves, transmitindo modernidade e suavidade, enquanto os botões seguem um padrão arredondado, de fácil identificação e clique.</w:t>
-      </w:r>
-    </w:p>
-    <w:p>
-      <w:r>
-        <w:t xml:space="preserve">Além disso, a interface foi desenvolvida de forma responsiva, </w:t>
-      </w:r>
-      <w:r>
-        <w:t>de tal forma</w:t>
-      </w:r>
-      <w:r>
-        <w:t xml:space="preserve"> que os elementos se adaptem automaticamente a diferentes tamanhos de tela</w:t>
-      </w:r>
-      <w:r>
-        <w:t xml:space="preserve"> do dispositivo</w:t>
-      </w:r>
-      <w:r>
-        <w:t xml:space="preserve">, proporcionando uma experiência consistente em computadores, </w:t>
-      </w:r>
-      <w:r>
-        <w:rPr>
-          <w:i/>
-        </w:rPr>
-        <w:t>tablets</w:t>
-      </w:r>
-      <w:r>
-        <w:t xml:space="preserve"> e </w:t>
-      </w:r>
-      <w:r>
-        <w:rPr>
-          <w:i/>
-        </w:rPr>
-        <w:t>smartphones</w:t>
-      </w:r>
-      <w:r>
-        <w:t>.</w:t>
-      </w:r>
-      <w:r>
-        <w:t xml:space="preserve"> A Figura 6 mostra um exemplo de página do </w:t>
-      </w:r>
-      <w:proofErr w:type="spellStart"/>
-      <w:r>
-        <w:t>Donate</w:t>
-      </w:r>
-      <w:proofErr w:type="spellEnd"/>
-      <w:r>
-        <w:t>.</w:t>
-      </w:r>
-    </w:p>
-    <w:p/>
-    <w:p>
-      <w:r>
-        <w:rPr>
-          <w:noProof/>
-        </w:rPr>
         <w:drawing>
           <wp:inline distT="0" distB="0" distL="0" distR="0" wp14:anchorId="6CB58348" wp14:editId="0FED205B">
             <wp:extent cx="5612130" cy="2788285"/>
@@ -21412,52 +21383,49 @@
         <w:t xml:space="preserve">a interface de usuário do sistema </w:t>
       </w:r>
       <w:r>
-        <w:t xml:space="preserve">por meio do uso do mesmo padrão de cores, cartões, fontes e estilos. Isso facilita o reconhecimento, evitando que o usuário precise </w:t>
-      </w:r>
-      <w:r>
+        <w:t xml:space="preserve">por meio do uso do mesmo padrão de cores, cartões, fontes e estilos. Isso facilita o reconhecimento, evitando que o usuário precise memorizar comandos ou caminhos para realizar suas tarefas. A interface </w:t>
+      </w:r>
+      <w:r>
+        <w:t xml:space="preserve">do usuário </w:t>
+      </w:r>
+      <w:r>
+        <w:t>também se mantém minimalista, sem excesso de elementos, priorizando clareza e objetividade.</w:t>
+      </w:r>
+    </w:p>
+    <w:p>
+      <w:r>
+        <w:t>Outro aspecto importan</w:t>
+      </w:r>
+      <w:r>
+        <w:t>te é o controle pelo usuário e a liberdade oferecida a ele</w:t>
+      </w:r>
+      <w:r>
+        <w:t xml:space="preserve">, já que ele pode acessar facilmente áreas como “Meu </w:t>
+      </w:r>
+      <w:r>
+        <w:t>p</w:t>
+      </w:r>
+      <w:r>
+        <w:t xml:space="preserve">erfil” e “Meus </w:t>
+      </w:r>
+      <w:r>
+        <w:t>a</w:t>
+      </w:r>
+      <w:r>
+        <w:t>gendamentos”, ou ainda sair do sistema quando desejar. Além disso, os botões são bem rotulados, o que ajuda na prevenção de erros, e o design geral se mostra simples o suficiente para atender tanto usuários iniciantes quanto mais experientes.</w:t>
+      </w:r>
+    </w:p>
+    <w:p>
+      <w:r>
+        <w:t>As Figuras 7 e 8 exemplificam as heurísticas seguidas para concessão de usabilidade ao sistema.</w:t>
+      </w:r>
+    </w:p>
+    <w:p>
+      <w:r>
+        <w:rPr>
+          <w:noProof/>
+        </w:rPr>
         <w:lastRenderedPageBreak/>
-        <w:t xml:space="preserve">memorizar comandos ou caminhos para realizar suas tarefas. A interface </w:t>
-      </w:r>
-      <w:r>
-        <w:t xml:space="preserve">do usuário </w:t>
-      </w:r>
-      <w:r>
-        <w:t>também se mantém minimalista, sem excesso de elementos, priorizando clareza e objetividade.</w:t>
-      </w:r>
-    </w:p>
-    <w:p>
-      <w:r>
-        <w:t>Outro aspecto importan</w:t>
-      </w:r>
-      <w:r>
-        <w:t>te é o controle pelo usuário e a liberdade oferecida a ele</w:t>
-      </w:r>
-      <w:r>
-        <w:t xml:space="preserve">, já que ele pode acessar facilmente áreas como “Meu </w:t>
-      </w:r>
-      <w:r>
-        <w:t>p</w:t>
-      </w:r>
-      <w:r>
-        <w:t xml:space="preserve">erfil” e “Meus </w:t>
-      </w:r>
-      <w:r>
-        <w:t>a</w:t>
-      </w:r>
-      <w:r>
-        <w:t>gendamentos”, ou ainda sair do sistema quando desejar. Além disso, os botões são bem rotulados, o que ajuda na prevenção de erros, e o design geral se mostra simples o suficiente para atender tanto usuários iniciantes quanto mais experientes.</w:t>
-      </w:r>
-    </w:p>
-    <w:p>
-      <w:r>
-        <w:t>As Figuras 7 e 8 exemplificam as heurísticas seguidas para concessão de usabilidade ao sistema.</w:t>
-      </w:r>
-    </w:p>
-    <w:p>
-      <w:r>
-        <w:rPr>
-          <w:noProof/>
-        </w:rPr>
         <w:drawing>
           <wp:inline distT="0" distB="0" distL="0" distR="0" wp14:anchorId="5C50F57C" wp14:editId="2D3F2B8F">
             <wp:extent cx="5612130" cy="2802890"/>
@@ -21614,7 +21582,6 @@
       <w:r>
         <w:t xml:space="preserve"> </w:t>
       </w:r>
-      <w:proofErr w:type="gramStart"/>
       <w:r>
         <w:t xml:space="preserve">– </w:t>
       </w:r>
@@ -21622,11 +21589,7 @@
         <w:t xml:space="preserve"> </w:t>
       </w:r>
       <w:r>
-        <w:t>Página</w:t>
-      </w:r>
-      <w:proofErr w:type="gramEnd"/>
-      <w:r>
-        <w:t xml:space="preserve"> para c</w:t>
+        <w:t>Página para c</w:t>
       </w:r>
       <w:r>
         <w:t xml:space="preserve">adastro de </w:t>
@@ -21647,7 +21610,6 @@
       </w:pPr>
       <w:bookmarkStart w:id="77" w:name="_Toc214356822"/>
       <w:r>
-        <w:lastRenderedPageBreak/>
         <w:t>6.4.4 Projeto da Acessibilidade</w:t>
       </w:r>
       <w:bookmarkEnd w:id="75"/>
@@ -21688,15 +21650,7 @@
         <w:t xml:space="preserve"> utilizados ícones acompanhados de textos, o que contribui para que os co</w:t>
       </w:r>
       <w:r>
-        <w:t xml:space="preserve">mandos e informações sejam </w:t>
-      </w:r>
-      <w:proofErr w:type="gramStart"/>
-      <w:r>
-        <w:t>melhor</w:t>
-      </w:r>
-      <w:proofErr w:type="gramEnd"/>
-      <w:r>
-        <w:t xml:space="preserve"> </w:t>
+        <w:t xml:space="preserve">mandos e informações sejam melhor </w:t>
       </w:r>
       <w:r>
         <w:t>compreendidos por diferentes perfis de usuários.</w:t>
@@ -21704,6 +21658,7 @@
     </w:p>
     <w:p>
       <w:r>
+        <w:lastRenderedPageBreak/>
         <w:t>Outro cuidado importante é</w:t>
       </w:r>
       <w:r>
@@ -21944,123 +21899,123 @@
     <w:p/>
     <w:p>
       <w:r>
+        <w:t>6.5.1.</w:t>
+      </w:r>
+      <w:r>
+        <w:t>1</w:t>
+      </w:r>
+      <w:r>
+        <w:t xml:space="preserve"> Abertura</w:t>
+      </w:r>
+    </w:p>
+    <w:p>
+      <w:r>
+        <w:t xml:space="preserve">De acordo com </w:t>
+      </w:r>
+      <w:proofErr w:type="spellStart"/>
+      <w:r>
+        <w:t>Tanenbaum</w:t>
+      </w:r>
+      <w:proofErr w:type="spellEnd"/>
+      <w:r>
+        <w:t xml:space="preserve"> </w:t>
+      </w:r>
+      <w:r>
+        <w:t xml:space="preserve">e Steen </w:t>
+      </w:r>
+      <w:r>
+        <w:t xml:space="preserve">(2007, p. 4), um sistema distribuído aberto depende de interfaces bem definidas e documentadas, permitindo que diferentes componentes interajam seguindo regras padronizadas. No desenvolvimento do </w:t>
+      </w:r>
+      <w:proofErr w:type="spellStart"/>
+      <w:r>
+        <w:t>Donate</w:t>
+      </w:r>
+      <w:proofErr w:type="spellEnd"/>
+      <w:r>
+        <w:t xml:space="preserve">, esse princípio foi aplicado na criação de APIs </w:t>
+      </w:r>
+      <w:proofErr w:type="spellStart"/>
+      <w:r>
+        <w:rPr>
+          <w:i/>
+        </w:rPr>
+        <w:t>R</w:t>
+      </w:r>
+      <w:r>
+        <w:rPr>
+          <w:i/>
+        </w:rPr>
+        <w:t>est</w:t>
+      </w:r>
+      <w:proofErr w:type="spellEnd"/>
+      <w:r>
+        <w:t xml:space="preserve"> com estruturas estáveis e documentaç</w:t>
+      </w:r>
+      <w:r>
+        <w:t xml:space="preserve">ão clara, possibilitando que o aplicativo de </w:t>
+      </w:r>
+      <w:r>
+        <w:rPr>
+          <w:i/>
+        </w:rPr>
+        <w:t>f</w:t>
+      </w:r>
+      <w:r>
+        <w:rPr>
+          <w:i/>
+        </w:rPr>
+        <w:t>ront</w:t>
+      </w:r>
+      <w:r>
+        <w:rPr>
+          <w:i/>
+        </w:rPr>
+        <w:t>-</w:t>
+      </w:r>
+      <w:proofErr w:type="spellStart"/>
+      <w:r>
+        <w:rPr>
+          <w:i/>
+        </w:rPr>
+        <w:t>end</w:t>
+      </w:r>
+      <w:proofErr w:type="spellEnd"/>
+      <w:r>
+        <w:t xml:space="preserve"> consuma os serviços sem dependê</w:t>
+      </w:r>
+      <w:r>
+        <w:t>ncia direta da lógica interna da API</w:t>
+      </w:r>
+      <w:r>
+        <w:t xml:space="preserve"> </w:t>
+      </w:r>
+      <w:proofErr w:type="spellStart"/>
+      <w:r>
+        <w:rPr>
+          <w:i/>
+        </w:rPr>
+        <w:t>back</w:t>
+      </w:r>
+      <w:proofErr w:type="spellEnd"/>
+      <w:r>
+        <w:rPr>
+          <w:i/>
+        </w:rPr>
+        <w:t>-</w:t>
+      </w:r>
+      <w:r>
+        <w:rPr>
+          <w:i/>
+        </w:rPr>
+        <w:t>end</w:t>
+      </w:r>
+      <w:r>
+        <w:t xml:space="preserve">. </w:t>
+      </w:r>
+    </w:p>
+    <w:p>
+      <w:r>
         <w:lastRenderedPageBreak/>
-        <w:t>6.5.1.</w:t>
-      </w:r>
-      <w:r>
-        <w:t>1</w:t>
-      </w:r>
-      <w:r>
-        <w:t xml:space="preserve"> Abertura</w:t>
-      </w:r>
-    </w:p>
-    <w:p>
-      <w:r>
-        <w:t xml:space="preserve">De acordo com </w:t>
-      </w:r>
-      <w:proofErr w:type="spellStart"/>
-      <w:r>
-        <w:t>Tanenbaum</w:t>
-      </w:r>
-      <w:proofErr w:type="spellEnd"/>
-      <w:r>
-        <w:t xml:space="preserve"> </w:t>
-      </w:r>
-      <w:r>
-        <w:t xml:space="preserve">e Steen </w:t>
-      </w:r>
-      <w:r>
-        <w:t xml:space="preserve">(2007, p. 4), um sistema distribuído aberto depende de interfaces bem definidas e documentadas, permitindo que diferentes componentes interajam seguindo regras padronizadas. No desenvolvimento do </w:t>
-      </w:r>
-      <w:proofErr w:type="spellStart"/>
-      <w:r>
-        <w:t>Donate</w:t>
-      </w:r>
-      <w:proofErr w:type="spellEnd"/>
-      <w:r>
-        <w:t xml:space="preserve">, esse princípio foi aplicado na criação de APIs </w:t>
-      </w:r>
-      <w:proofErr w:type="spellStart"/>
-      <w:r>
-        <w:rPr>
-          <w:i/>
-        </w:rPr>
-        <w:t>R</w:t>
-      </w:r>
-      <w:r>
-        <w:rPr>
-          <w:i/>
-        </w:rPr>
-        <w:t>est</w:t>
-      </w:r>
-      <w:proofErr w:type="spellEnd"/>
-      <w:r>
-        <w:t xml:space="preserve"> com estruturas estáveis e documentaç</w:t>
-      </w:r>
-      <w:r>
-        <w:t xml:space="preserve">ão clara, possibilitando que o aplicativo de </w:t>
-      </w:r>
-      <w:r>
-        <w:rPr>
-          <w:i/>
-        </w:rPr>
-        <w:t>f</w:t>
-      </w:r>
-      <w:r>
-        <w:rPr>
-          <w:i/>
-        </w:rPr>
-        <w:t>ront</w:t>
-      </w:r>
-      <w:r>
-        <w:rPr>
-          <w:i/>
-        </w:rPr>
-        <w:t>-</w:t>
-      </w:r>
-      <w:proofErr w:type="spellStart"/>
-      <w:r>
-        <w:rPr>
-          <w:i/>
-        </w:rPr>
-        <w:t>end</w:t>
-      </w:r>
-      <w:proofErr w:type="spellEnd"/>
-      <w:r>
-        <w:t xml:space="preserve"> consuma os serviços sem dependê</w:t>
-      </w:r>
-      <w:r>
-        <w:t>ncia direta da lógica interna da API</w:t>
-      </w:r>
-      <w:r>
-        <w:t xml:space="preserve"> </w:t>
-      </w:r>
-      <w:proofErr w:type="spellStart"/>
-      <w:r>
-        <w:rPr>
-          <w:i/>
-        </w:rPr>
-        <w:t>back</w:t>
-      </w:r>
-      <w:proofErr w:type="spellEnd"/>
-      <w:r>
-        <w:rPr>
-          <w:i/>
-        </w:rPr>
-        <w:t>-</w:t>
-      </w:r>
-      <w:r>
-        <w:rPr>
-          <w:i/>
-        </w:rPr>
-        <w:t>end</w:t>
-      </w:r>
-      <w:r>
-        <w:t xml:space="preserve">. </w:t>
-      </w:r>
-    </w:p>
-    <w:p>
-      <w:r>
         <w:t>Para ga</w:t>
       </w:r>
       <w:r>
@@ -22380,81 +22335,84 @@
     </w:p>
     <w:p>
       <w:r>
+        <w:t>6.6.1.</w:t>
+      </w:r>
+      <w:r>
+        <w:t>4</w:t>
+      </w:r>
+      <w:r>
+        <w:t xml:space="preserve"> </w:t>
+      </w:r>
+      <w:r>
+        <w:t>F</w:t>
+      </w:r>
+      <w:r>
+        <w:t>alha</w:t>
+      </w:r>
+    </w:p>
+    <w:p>
+      <w:r>
+        <w:t xml:space="preserve">Para </w:t>
+      </w:r>
+      <w:proofErr w:type="spellStart"/>
+      <w:r>
+        <w:t>Coulouris</w:t>
+      </w:r>
+      <w:proofErr w:type="spellEnd"/>
+      <w:r>
+        <w:t xml:space="preserve">, </w:t>
+      </w:r>
+      <w:proofErr w:type="spellStart"/>
+      <w:r>
+        <w:t>Dollimore</w:t>
+      </w:r>
+      <w:proofErr w:type="spellEnd"/>
+      <w:r>
+        <w:t xml:space="preserve"> e </w:t>
+      </w:r>
+      <w:proofErr w:type="spellStart"/>
+      <w:r>
+        <w:t>Kindberg</w:t>
+      </w:r>
+      <w:proofErr w:type="spellEnd"/>
+      <w:r>
+        <w:t xml:space="preserve"> (2007), falhas em sistemas distribuídos são parciais, porque cada parte funciona separadamente das outras. Assim, um componente pode parar enquanto o restante do sistema continua funcionando. No </w:t>
+      </w:r>
+      <w:proofErr w:type="spellStart"/>
+      <w:r>
+        <w:t>Donate</w:t>
+      </w:r>
+      <w:proofErr w:type="spellEnd"/>
+      <w:r>
+        <w:t xml:space="preserve">, o tratamento de falhas é feito de forma direta. Utilizamos </w:t>
+      </w:r>
+      <w:proofErr w:type="spellStart"/>
+      <w:r>
+        <w:t>time-outs</w:t>
+      </w:r>
+      <w:proofErr w:type="spellEnd"/>
+      <w:r>
+        <w:t xml:space="preserve"> para evitar que requisições fiquem travadas, tratamos erros de comunicação entre </w:t>
+      </w:r>
+      <w:proofErr w:type="spellStart"/>
+      <w:r>
+        <w:t>frontend</w:t>
+      </w:r>
+      <w:proofErr w:type="spellEnd"/>
+      <w:r>
+        <w:t xml:space="preserve"> e </w:t>
+      </w:r>
+      <w:proofErr w:type="spellStart"/>
+      <w:r>
+        <w:t>backend</w:t>
+      </w:r>
+      <w:proofErr w:type="spellEnd"/>
+      <w:r>
+        <w:t xml:space="preserve">, e aplicamos tentativas simples quando ocorre falha momentânea. Também </w:t>
+      </w:r>
+      <w:r>
         <w:lastRenderedPageBreak/>
-        <w:t>6.6.1.</w:t>
-      </w:r>
-      <w:r>
-        <w:t>4</w:t>
-      </w:r>
-      <w:r>
-        <w:t xml:space="preserve"> </w:t>
-      </w:r>
-      <w:r>
-        <w:t>F</w:t>
-      </w:r>
-      <w:r>
-        <w:t>alha</w:t>
-      </w:r>
-    </w:p>
-    <w:p>
-      <w:r>
-        <w:t xml:space="preserve">Para </w:t>
-      </w:r>
-      <w:proofErr w:type="spellStart"/>
-      <w:r>
-        <w:t>Coulouris</w:t>
-      </w:r>
-      <w:proofErr w:type="spellEnd"/>
-      <w:r>
-        <w:t xml:space="preserve">, </w:t>
-      </w:r>
-      <w:proofErr w:type="spellStart"/>
-      <w:r>
-        <w:t>Dollimore</w:t>
-      </w:r>
-      <w:proofErr w:type="spellEnd"/>
-      <w:r>
-        <w:t xml:space="preserve"> e </w:t>
-      </w:r>
-      <w:proofErr w:type="spellStart"/>
-      <w:r>
-        <w:t>Kindberg</w:t>
-      </w:r>
-      <w:proofErr w:type="spellEnd"/>
-      <w:r>
-        <w:t xml:space="preserve"> (2007), falhas em sistemas distribuídos são parciais, porque cada parte funciona separadamente das outras. Assim, um componente pode parar enquanto o restante do sistema continua funcionando. No </w:t>
-      </w:r>
-      <w:proofErr w:type="spellStart"/>
-      <w:r>
-        <w:t>Donate</w:t>
-      </w:r>
-      <w:proofErr w:type="spellEnd"/>
-      <w:r>
-        <w:t xml:space="preserve">, o tratamento de falhas é feito de forma direta. Utilizamos </w:t>
-      </w:r>
-      <w:proofErr w:type="spellStart"/>
-      <w:r>
-        <w:t>time-outs</w:t>
-      </w:r>
-      <w:proofErr w:type="spellEnd"/>
-      <w:r>
-        <w:t xml:space="preserve"> para evitar que requisições fiquem travadas, tratamos erros de comunicação entre </w:t>
-      </w:r>
-      <w:proofErr w:type="spellStart"/>
-      <w:r>
-        <w:t>frontend</w:t>
-      </w:r>
-      <w:proofErr w:type="spellEnd"/>
-      <w:r>
-        <w:t xml:space="preserve"> e </w:t>
-      </w:r>
-      <w:proofErr w:type="spellStart"/>
-      <w:r>
-        <w:t>backend</w:t>
-      </w:r>
-      <w:proofErr w:type="spellEnd"/>
-      <w:r>
-        <w:t xml:space="preserve">, e aplicamos tentativas simples quando ocorre falha momentânea. Também realizamos backup dos dados e testes básicos de restauração para garantir que o sistema continue funcionando mesmo quando ocorre algum problema. Essas ações ajudam a manter o </w:t>
+        <w:t xml:space="preserve">realizamos backup dos dados e testes básicos de restauração para garantir que o sistema continue funcionando mesmo quando ocorre algum problema. Essas ações ajudam a manter o </w:t>
       </w:r>
       <w:proofErr w:type="spellStart"/>
       <w:r>
@@ -22679,89 +22637,92 @@
         </w:rPr>
       </w:pPr>
       <w:r>
+        <w:t xml:space="preserve">De acordo com </w:t>
+      </w:r>
+      <w:proofErr w:type="spellStart"/>
+      <w:r>
+        <w:rPr>
+          <w:color w:val="000000" w:themeColor="text1"/>
+        </w:rPr>
+        <w:t>Coulouris</w:t>
+      </w:r>
+      <w:proofErr w:type="spellEnd"/>
+      <w:r>
+        <w:rPr>
+          <w:color w:val="000000" w:themeColor="text1"/>
+        </w:rPr>
+        <w:t>;</w:t>
+      </w:r>
+      <w:r>
+        <w:rPr>
+          <w:color w:val="000000" w:themeColor="text1"/>
+        </w:rPr>
+        <w:t xml:space="preserve"> </w:t>
+      </w:r>
+      <w:proofErr w:type="spellStart"/>
+      <w:r>
+        <w:rPr>
+          <w:color w:val="000000" w:themeColor="text1"/>
+        </w:rPr>
+        <w:t>Dollimore</w:t>
+      </w:r>
+      <w:proofErr w:type="spellEnd"/>
+      <w:r>
+        <w:rPr>
+          <w:color w:val="000000" w:themeColor="text1"/>
+        </w:rPr>
+        <w:t>;</w:t>
+      </w:r>
+      <w:r>
+        <w:rPr>
+          <w:color w:val="000000" w:themeColor="text1"/>
+        </w:rPr>
+        <w:t xml:space="preserve"> </w:t>
+      </w:r>
+      <w:proofErr w:type="spellStart"/>
+      <w:r>
+        <w:rPr>
+          <w:color w:val="000000" w:themeColor="text1"/>
+        </w:rPr>
+        <w:t>Kindberg</w:t>
+      </w:r>
+      <w:proofErr w:type="spellEnd"/>
+      <w:r>
+        <w:rPr>
+          <w:color w:val="000000" w:themeColor="text1"/>
+        </w:rPr>
+        <w:t xml:space="preserve"> (</w:t>
+      </w:r>
+      <w:r>
+        <w:rPr>
+          <w:color w:val="000000" w:themeColor="text1"/>
+        </w:rPr>
+        <w:t>2007</w:t>
+      </w:r>
+      <w:r>
+        <w:rPr>
+          <w:color w:val="000000" w:themeColor="text1"/>
+        </w:rPr>
+        <w:t>), m</w:t>
+      </w:r>
+      <w:r>
+        <w:t xml:space="preserve">uitos recursos de informação que se tornam disponíveis e são mantidos em sistemas distribuídos têm um alto valor intrínseco para seus usuários. Portanto, sua segurança é de </w:t>
+      </w:r>
+      <w:r>
+        <w:t>fundamental</w:t>
+      </w:r>
+      <w:r>
+        <w:t xml:space="preserve"> importância. As seguranças de recursos de informação têm três componentes: confidencialidade (proteção contra exposição para pessoas não autorizadas), integridade (proteção contra alteração ou dano)</w:t>
+      </w:r>
+      <w:r>
+        <w:t>,</w:t>
+      </w:r>
+      <w:r>
+        <w:t xml:space="preserve"> disponibilidade (proteção contra interferência com os </w:t>
+      </w:r>
+      <w:r>
         <w:lastRenderedPageBreak/>
-        <w:t xml:space="preserve">De acordo com </w:t>
-      </w:r>
-      <w:proofErr w:type="spellStart"/>
-      <w:r>
-        <w:rPr>
-          <w:color w:val="000000" w:themeColor="text1"/>
-        </w:rPr>
-        <w:t>Coulouris</w:t>
-      </w:r>
-      <w:proofErr w:type="spellEnd"/>
-      <w:r>
-        <w:rPr>
-          <w:color w:val="000000" w:themeColor="text1"/>
-        </w:rPr>
-        <w:t>;</w:t>
-      </w:r>
-      <w:r>
-        <w:rPr>
-          <w:color w:val="000000" w:themeColor="text1"/>
-        </w:rPr>
-        <w:t xml:space="preserve"> </w:t>
-      </w:r>
-      <w:proofErr w:type="spellStart"/>
-      <w:r>
-        <w:rPr>
-          <w:color w:val="000000" w:themeColor="text1"/>
-        </w:rPr>
-        <w:t>Dollimore</w:t>
-      </w:r>
-      <w:proofErr w:type="spellEnd"/>
-      <w:r>
-        <w:rPr>
-          <w:color w:val="000000" w:themeColor="text1"/>
-        </w:rPr>
-        <w:t>;</w:t>
-      </w:r>
-      <w:r>
-        <w:rPr>
-          <w:color w:val="000000" w:themeColor="text1"/>
-        </w:rPr>
-        <w:t xml:space="preserve"> </w:t>
-      </w:r>
-      <w:proofErr w:type="spellStart"/>
-      <w:r>
-        <w:rPr>
-          <w:color w:val="000000" w:themeColor="text1"/>
-        </w:rPr>
-        <w:t>Kindberg</w:t>
-      </w:r>
-      <w:proofErr w:type="spellEnd"/>
-      <w:r>
-        <w:rPr>
-          <w:color w:val="000000" w:themeColor="text1"/>
-        </w:rPr>
-        <w:t xml:space="preserve"> (</w:t>
-      </w:r>
-      <w:r>
-        <w:rPr>
-          <w:color w:val="000000" w:themeColor="text1"/>
-        </w:rPr>
-        <w:t>2007</w:t>
-      </w:r>
-      <w:r>
-        <w:rPr>
-          <w:color w:val="000000" w:themeColor="text1"/>
-        </w:rPr>
-        <w:t>), m</w:t>
-      </w:r>
-      <w:r>
-        <w:t xml:space="preserve">uitos recursos de informação que se tornam disponíveis e são mantidos em sistemas distribuídos têm um alto valor intrínseco para seus usuários. Portanto, sua segurança é de </w:t>
-      </w:r>
-      <w:r>
-        <w:t>fundamental</w:t>
-      </w:r>
-      <w:r>
-        <w:t xml:space="preserve"> importância. As seguranças de recursos de informação têm três componentes: confidencialidade (proteção contra exposição para pessoas não autorizadas), integridade (proteção contra alteração ou dano)</w:t>
-      </w:r>
-      <w:r>
-        <w:t>,</w:t>
-      </w:r>
-      <w:r>
-        <w:t xml:space="preserve"> disponibilidade (proteção contra interferência com os meios de acesso aos recursos) </w:t>
+        <w:t xml:space="preserve">meios de acesso aos recursos) </w:t>
       </w:r>
       <w:r>
         <w:t xml:space="preserve">e autenticidade (provar a identidade do usuário </w:t>
@@ -23082,7 +23043,6 @@
         </w:numPr>
       </w:pPr>
       <w:r>
-        <w:lastRenderedPageBreak/>
         <w:t xml:space="preserve">P5 - processo do navegador cliente: processamento do aplicativo </w:t>
       </w:r>
       <w:r>
@@ -23125,6 +23085,7 @@
         <w:rPr>
           <w:noProof/>
         </w:rPr>
+        <w:lastRenderedPageBreak/>
         <w:drawing>
           <wp:inline distT="0" distB="0" distL="0" distR="0" wp14:anchorId="75B9C290" wp14:editId="0D5C4F1F">
             <wp:extent cx="5760720" cy="3754120"/>
@@ -23272,25 +23233,25 @@
     </w:p>
     <w:p>
       <w:r>
+        <w:t xml:space="preserve">Dessa forma, este capítulo evidencia como as decisões de arquitetura foram traduzidas em código, consolidando a proposta do sistema </w:t>
+      </w:r>
+      <w:proofErr w:type="spellStart"/>
+      <w:r>
+        <w:t>Donate</w:t>
+      </w:r>
+      <w:proofErr w:type="spellEnd"/>
+      <w:r>
+        <w:t xml:space="preserve"> como uma ferramenta tecnológica voltada ao incentivo e à facilitação da doação de leite materno.</w:t>
+      </w:r>
+    </w:p>
+    <w:p/>
+    <w:p>
+      <w:pPr>
+        <w:pStyle w:val="Ttulo2"/>
+      </w:pPr>
+      <w:bookmarkStart w:id="88" w:name="_Toc214356827"/>
+      <w:r>
         <w:lastRenderedPageBreak/>
-        <w:t xml:space="preserve">Dessa forma, este capítulo evidencia como as decisões de arquitetura foram traduzidas em código, consolidando a proposta do sistema </w:t>
-      </w:r>
-      <w:proofErr w:type="spellStart"/>
-      <w:r>
-        <w:t>Donate</w:t>
-      </w:r>
-      <w:proofErr w:type="spellEnd"/>
-      <w:r>
-        <w:t xml:space="preserve"> como uma ferramenta tecnológica voltada ao incentivo e à facilitação da doação de leite materno.</w:t>
-      </w:r>
-    </w:p>
-    <w:p/>
-    <w:p>
-      <w:pPr>
-        <w:pStyle w:val="Ttulo2"/>
-      </w:pPr>
-      <w:bookmarkStart w:id="88" w:name="_Toc214356827"/>
-      <w:r>
         <w:t>7.1 COMPONETES DO SISTEMA DE SOFTWARE</w:t>
       </w:r>
       <w:bookmarkEnd w:id="88"/>
@@ -23723,7 +23684,6 @@
       </w:pPr>
       <w:bookmarkStart w:id="89" w:name="_Toc214356828"/>
       <w:r>
-        <w:lastRenderedPageBreak/>
         <w:t>7.2 TECNOLOGIAS DE IMPLEMENTAÇÃO</w:t>
       </w:r>
       <w:bookmarkEnd w:id="89"/>
@@ -23787,7 +23747,6 @@
           <w:lang w:val="en-GB"/>
         </w:rPr>
       </w:pPr>
-      <w:proofErr w:type="gramStart"/>
       <w:r>
         <w:rPr>
           <w:lang w:val="en-GB"/>
@@ -23800,7 +23759,6 @@
         </w:rPr>
         <w:t>;</w:t>
       </w:r>
-      <w:proofErr w:type="gramEnd"/>
     </w:p>
     <w:p>
       <w:pPr>
@@ -23823,28 +23781,20 @@
         <w:rPr>
           <w:lang w:val="en-GB"/>
         </w:rPr>
-        <w:t xml:space="preserve"> </w:t>
-      </w:r>
-      <w:proofErr w:type="gramStart"/>
+        <w:t xml:space="preserve"> B</w:t>
+      </w:r>
       <w:r>
         <w:rPr>
           <w:lang w:val="en-GB"/>
         </w:rPr>
-        <w:t>B</w:t>
+        <w:t>oot</w:t>
       </w:r>
       <w:r>
         <w:rPr>
           <w:lang w:val="en-GB"/>
         </w:rPr>
-        <w:t>oot</w:t>
-      </w:r>
-      <w:r>
-        <w:rPr>
-          <w:lang w:val="en-GB"/>
-        </w:rPr>
         <w:t>;</w:t>
       </w:r>
-      <w:proofErr w:type="gramEnd"/>
     </w:p>
     <w:p>
       <w:pPr>
@@ -23857,11 +23807,11 @@
           <w:lang w:val="en-GB"/>
         </w:rPr>
       </w:pPr>
-      <w:proofErr w:type="gramStart"/>
       <w:r>
         <w:rPr>
           <w:lang w:val="en-GB"/>
         </w:rPr>
+        <w:lastRenderedPageBreak/>
         <w:t>PostgreSQL</w:t>
       </w:r>
       <w:r>
@@ -23870,7 +23820,6 @@
         </w:rPr>
         <w:t>;</w:t>
       </w:r>
-      <w:proofErr w:type="gramEnd"/>
     </w:p>
     <w:p>
       <w:pPr>
@@ -24326,11 +24275,7 @@
         <w:t xml:space="preserve"> (HTTP Interceptor no Angular):</w:t>
       </w:r>
       <w:r>
-        <w:t xml:space="preserve"> o interceptor implementado no Angular segue esse padrão, pois intercepta todas as requisições HTTP antes de chegarem ao </w:t>
-      </w:r>
-      <w:r>
-        <w:lastRenderedPageBreak/>
-        <w:t xml:space="preserve">servidor. Com isso, é possível adicionar automaticamente o </w:t>
+        <w:t xml:space="preserve"> o interceptor implementado no Angular segue esse padrão, pois intercepta todas as requisições HTTP antes de chegarem ao servidor. Com isso, é possível adicionar automaticamente o </w:t>
       </w:r>
       <w:r>
         <w:rPr>
@@ -24396,6 +24341,7 @@
     </w:p>
     <w:p>
       <w:r>
+        <w:lastRenderedPageBreak/>
         <w:t>Esses padrões, em conjunto, tornam o sistema mais modular, seguro e escalável, além de facilitarem o trabalho em equipe durante a evolução do projeto.</w:t>
       </w:r>
     </w:p>
@@ -24648,20 +24594,14 @@
         <w:t xml:space="preserve">ta (ex.: </w:t>
       </w:r>
       <w:proofErr w:type="spellStart"/>
-      <w:proofErr w:type="gramStart"/>
       <w:r>
         <w:t>criarUsuario</w:t>
       </w:r>
       <w:proofErr w:type="spellEnd"/>
       <w:r>
-        <w:t>(</w:t>
-      </w:r>
-      <w:proofErr w:type="gramEnd"/>
-      <w:r>
-        <w:t xml:space="preserve">), </w:t>
+        <w:t xml:space="preserve">(), </w:t>
       </w:r>
       <w:proofErr w:type="spellStart"/>
-      <w:proofErr w:type="gramStart"/>
       <w:r>
         <w:t>atualizarStatusAg</w:t>
       </w:r>
@@ -24670,24 +24610,15 @@
       </w:r>
       <w:proofErr w:type="spellEnd"/>
       <w:r>
-        <w:t>(</w:t>
-      </w:r>
-      <w:proofErr w:type="gramEnd"/>
-      <w:r>
-        <w:t xml:space="preserve">), </w:t>
+        <w:t xml:space="preserve">(), </w:t>
       </w:r>
       <w:proofErr w:type="spellStart"/>
-      <w:proofErr w:type="gramStart"/>
       <w:r>
         <w:t>registrarDoacao</w:t>
       </w:r>
       <w:proofErr w:type="spellEnd"/>
       <w:r>
-        <w:t>(</w:t>
-      </w:r>
-      <w:proofErr w:type="gramEnd"/>
-      <w:r>
-        <w:t>));</w:t>
+        <w:t>());</w:t>
       </w:r>
     </w:p>
     <w:p>
@@ -24857,95 +24788,88 @@
     </w:p>
     <w:p>
       <w:r>
+        <w:t xml:space="preserve">Por exemplo, a classe </w:t>
+      </w:r>
+      <w:proofErr w:type="spellStart"/>
+      <w:r>
+        <w:t>BancoLeite</w:t>
+      </w:r>
+      <w:proofErr w:type="spellEnd"/>
+      <w:r>
+        <w:t xml:space="preserve"> contém atributos simples e autoexplicativos, enquanto seus métodos foram nomeados de modo a indicar claramente sua função, como </w:t>
+      </w:r>
+      <w:proofErr w:type="spellStart"/>
+      <w:r>
+        <w:t>criarBancoLeite</w:t>
+      </w:r>
+      <w:proofErr w:type="spellEnd"/>
+      <w:r>
+        <w:t xml:space="preserve">() e </w:t>
+      </w:r>
+      <w:proofErr w:type="spellStart"/>
+      <w:r>
+        <w:t>listarBancosLeite</w:t>
+      </w:r>
+      <w:proofErr w:type="spellEnd"/>
+      <w:r>
+        <w:t xml:space="preserve">(). </w:t>
+      </w:r>
+      <w:r>
+        <w:t>A mesma convenção foi aplicada</w:t>
+      </w:r>
+      <w:r>
+        <w:t xml:space="preserve"> às demais classes, como </w:t>
+      </w:r>
+      <w:proofErr w:type="spellStart"/>
+      <w:r>
+        <w:t>Usuario</w:t>
+      </w:r>
+      <w:proofErr w:type="spellEnd"/>
+      <w:r>
+        <w:t xml:space="preserve">, </w:t>
+      </w:r>
+      <w:proofErr w:type="spellStart"/>
+      <w:r>
+        <w:t>Doacao</w:t>
+      </w:r>
+      <w:proofErr w:type="spellEnd"/>
+      <w:r>
+        <w:t xml:space="preserve">, Agendamento e </w:t>
+      </w:r>
+      <w:proofErr w:type="spellStart"/>
+      <w:r>
+        <w:t>Municipio</w:t>
+      </w:r>
+      <w:proofErr w:type="spellEnd"/>
+      <w:r>
+        <w:t>.</w:t>
+      </w:r>
+    </w:p>
+    <w:p>
+      <w:r>
+        <w:t>Essas conv</w:t>
+      </w:r>
+      <w:r>
+        <w:t>enções permitem</w:t>
+      </w:r>
+      <w:r>
+        <w:t xml:space="preserve"> que todos os membros da equipe compreend</w:t>
+      </w:r>
+      <w:r>
+        <w:t xml:space="preserve">am </w:t>
+      </w:r>
+      <w:r>
+        <w:t>a estrutura do código</w:t>
+      </w:r>
+      <w:r>
+        <w:t>-fonte</w:t>
+      </w:r>
+      <w:r>
+        <w:t xml:space="preserve"> e colaborem de forma eficiente. Além disso, o uso de nomes padronizados contribuiu para uma </w:t>
+      </w:r>
+      <w:r>
         <w:lastRenderedPageBreak/>
-        <w:t xml:space="preserve">Por exemplo, a classe </w:t>
-      </w:r>
-      <w:proofErr w:type="spellStart"/>
-      <w:r>
-        <w:t>BancoLeite</w:t>
-      </w:r>
-      <w:proofErr w:type="spellEnd"/>
-      <w:r>
-        <w:t xml:space="preserve"> contém atributos simples e autoexplicativos, enquanto seus métodos foram nomeados de modo a indicar claramente sua função, como </w:t>
-      </w:r>
-      <w:proofErr w:type="spellStart"/>
-      <w:proofErr w:type="gramStart"/>
-      <w:r>
-        <w:t>criarBancoLeite</w:t>
-      </w:r>
-      <w:proofErr w:type="spellEnd"/>
-      <w:r>
-        <w:t>(</w:t>
-      </w:r>
-      <w:proofErr w:type="gramEnd"/>
-      <w:r>
-        <w:t xml:space="preserve">) e </w:t>
-      </w:r>
-      <w:proofErr w:type="spellStart"/>
-      <w:proofErr w:type="gramStart"/>
-      <w:r>
-        <w:t>listarBancosLeite</w:t>
-      </w:r>
-      <w:proofErr w:type="spellEnd"/>
-      <w:r>
-        <w:t>(</w:t>
-      </w:r>
-      <w:proofErr w:type="gramEnd"/>
-      <w:r>
-        <w:t xml:space="preserve">). </w:t>
-      </w:r>
-      <w:r>
-        <w:t>A mesma convenção foi aplicada</w:t>
-      </w:r>
-      <w:r>
-        <w:t xml:space="preserve"> às demais classes, como </w:t>
-      </w:r>
-      <w:proofErr w:type="spellStart"/>
-      <w:r>
-        <w:t>Usuario</w:t>
-      </w:r>
-      <w:proofErr w:type="spellEnd"/>
-      <w:r>
-        <w:t xml:space="preserve">, </w:t>
-      </w:r>
-      <w:proofErr w:type="spellStart"/>
-      <w:r>
-        <w:t>Doacao</w:t>
-      </w:r>
-      <w:proofErr w:type="spellEnd"/>
-      <w:r>
-        <w:t xml:space="preserve">, Agendamento e </w:t>
-      </w:r>
-      <w:proofErr w:type="spellStart"/>
-      <w:r>
-        <w:t>Municipio</w:t>
-      </w:r>
-      <w:proofErr w:type="spellEnd"/>
-      <w:r>
-        <w:t>.</w:t>
-      </w:r>
-    </w:p>
-    <w:p>
-      <w:r>
-        <w:t>Essas conv</w:t>
-      </w:r>
-      <w:r>
-        <w:t>enções permitem</w:t>
-      </w:r>
-      <w:r>
-        <w:t xml:space="preserve"> que todos os membros da equipe compreend</w:t>
-      </w:r>
-      <w:r>
-        <w:t xml:space="preserve">am </w:t>
-      </w:r>
-      <w:r>
-        <w:t>a estrutura do código</w:t>
-      </w:r>
-      <w:r>
-        <w:t>-fonte</w:t>
-      </w:r>
-      <w:r>
-        <w:t xml:space="preserve"> e colaborem de forma eficiente. Além disso, o uso de nomes padronizados contribuiu para uma integração mais harmoniosa entre as diferentes camadas do sistema </w:t>
+        <w:t xml:space="preserve">integração mais harmoniosa entre as diferentes camadas do sistema </w:t>
       </w:r>
       <w:r>
         <w:t xml:space="preserve">e facilitou futuras manutenções, atendendo ao desafio da </w:t>
@@ -25250,6 +25174,7 @@
     <w:p>
       <w:proofErr w:type="spellStart"/>
       <w:r>
+        <w:lastRenderedPageBreak/>
         <w:t>public</w:t>
       </w:r>
       <w:proofErr w:type="spellEnd"/>
@@ -25273,17 +25198,12 @@
         <w:t xml:space="preserve">&gt; </w:t>
       </w:r>
       <w:proofErr w:type="spellStart"/>
-      <w:proofErr w:type="gramStart"/>
       <w:r>
         <w:t>buscarTodos</w:t>
       </w:r>
       <w:proofErr w:type="spellEnd"/>
       <w:r>
-        <w:t>(</w:t>
-      </w:r>
-      <w:proofErr w:type="gramEnd"/>
-      <w:r>
-        <w:t>) {</w:t>
+        <w:t>() {</w:t>
       </w:r>
     </w:p>
     <w:p>
@@ -25427,7 +25347,6 @@
         <w:t xml:space="preserve">&gt; </w:t>
       </w:r>
       <w:proofErr w:type="spellStart"/>
-      <w:proofErr w:type="gramStart"/>
       <w:r>
         <w:rPr>
           <w:lang w:val="en-GB"/>
@@ -25439,20 +25358,310 @@
         <w:rPr>
           <w:lang w:val="en-GB"/>
         </w:rPr>
+        <w:t xml:space="preserve">(String </w:t>
+      </w:r>
+      <w:proofErr w:type="spellStart"/>
+      <w:r>
+        <w:rPr>
+          <w:lang w:val="en-GB"/>
+        </w:rPr>
+        <w:t>nome</w:t>
+      </w:r>
+      <w:proofErr w:type="spellEnd"/>
+      <w:r>
+        <w:rPr>
+          <w:lang w:val="en-GB"/>
+        </w:rPr>
+        <w:t>) {</w:t>
+      </w:r>
+    </w:p>
+    <w:p>
+      <w:pPr>
+        <w:pStyle w:val="PargrafodaLista"/>
+        <w:rPr>
+          <w:lang w:val="en-GB"/>
+        </w:rPr>
+      </w:pPr>
+      <w:r>
+        <w:rPr>
+          <w:lang w:val="en-GB"/>
+        </w:rPr>
+        <w:t xml:space="preserve">    String </w:t>
+      </w:r>
+      <w:proofErr w:type="spellStart"/>
+      <w:r>
+        <w:rPr>
+          <w:lang w:val="en-GB"/>
+        </w:rPr>
+        <w:t>sql</w:t>
+      </w:r>
+      <w:proofErr w:type="spellEnd"/>
+      <w:r>
+        <w:rPr>
+          <w:lang w:val="en-GB"/>
+        </w:rPr>
+        <w:t xml:space="preserve"> = "SELECT m.id AS </w:t>
+      </w:r>
+      <w:proofErr w:type="spellStart"/>
+      <w:r>
+        <w:rPr>
+          <w:lang w:val="en-GB"/>
+        </w:rPr>
+        <w:t>m_id</w:t>
+      </w:r>
+      <w:proofErr w:type="spellEnd"/>
+      <w:r>
+        <w:rPr>
+          <w:lang w:val="en-GB"/>
+        </w:rPr>
+        <w:t xml:space="preserve">, </w:t>
+      </w:r>
+      <w:proofErr w:type="spellStart"/>
+      <w:r>
+        <w:rPr>
+          <w:lang w:val="en-GB"/>
+        </w:rPr>
+        <w:t>m.nome</w:t>
+      </w:r>
+      <w:proofErr w:type="spellEnd"/>
+      <w:r>
+        <w:rPr>
+          <w:lang w:val="en-GB"/>
+        </w:rPr>
+        <w:t xml:space="preserve"> AS </w:t>
+      </w:r>
+      <w:proofErr w:type="spellStart"/>
+      <w:r>
+        <w:rPr>
+          <w:lang w:val="en-GB"/>
+        </w:rPr>
+        <w:t>m_nome</w:t>
+      </w:r>
+      <w:proofErr w:type="spellEnd"/>
+      <w:r>
+        <w:rPr>
+          <w:lang w:val="en-GB"/>
+        </w:rPr>
+        <w:t>, " +</w:t>
+      </w:r>
+    </w:p>
+    <w:p>
+      <w:pPr>
+        <w:pStyle w:val="PargrafodaLista"/>
+      </w:pPr>
+      <w:r>
+        <w:rPr>
+          <w:lang w:val="en-GB"/>
+        </w:rPr>
+        <w:t xml:space="preserve">            </w:t>
+      </w:r>
+      <w:r>
+        <w:t xml:space="preserve">"uf.id AS </w:t>
+      </w:r>
+      <w:proofErr w:type="spellStart"/>
+      <w:r>
+        <w:t>uf_id</w:t>
+      </w:r>
+      <w:proofErr w:type="spellEnd"/>
+      <w:r>
+        <w:t xml:space="preserve">, </w:t>
+      </w:r>
+      <w:proofErr w:type="spellStart"/>
+      <w:r>
+        <w:t>uf.nome</w:t>
+      </w:r>
+      <w:proofErr w:type="spellEnd"/>
+      <w:r>
+        <w:t xml:space="preserve"> AS </w:t>
+      </w:r>
+      <w:proofErr w:type="spellStart"/>
+      <w:r>
+        <w:t>uf_nome</w:t>
+      </w:r>
+      <w:proofErr w:type="spellEnd"/>
+      <w:r>
+        <w:t xml:space="preserve">, </w:t>
+      </w:r>
+      <w:proofErr w:type="spellStart"/>
+      <w:r>
+        <w:t>uf.sigla</w:t>
+      </w:r>
+      <w:proofErr w:type="spellEnd"/>
+      <w:r>
+        <w:t xml:space="preserve"> AS </w:t>
+      </w:r>
+      <w:proofErr w:type="spellStart"/>
+      <w:r>
+        <w:t>uf_sigla</w:t>
+      </w:r>
+      <w:proofErr w:type="spellEnd"/>
+      <w:r>
+        <w:t xml:space="preserve"> " +</w:t>
+      </w:r>
+    </w:p>
+    <w:p>
+      <w:pPr>
+        <w:pStyle w:val="PargrafodaLista"/>
+      </w:pPr>
+      <w:r>
+        <w:t xml:space="preserve">            "FROM </w:t>
+      </w:r>
+      <w:proofErr w:type="spellStart"/>
+      <w:r>
+        <w:t>municipio</w:t>
+      </w:r>
+      <w:proofErr w:type="spellEnd"/>
+      <w:r>
+        <w:t xml:space="preserve"> m " +</w:t>
+      </w:r>
+    </w:p>
+    <w:p>
+      <w:pPr>
+        <w:pStyle w:val="PargrafodaLista"/>
+        <w:rPr>
+          <w:lang w:val="en-GB"/>
+        </w:rPr>
+      </w:pPr>
+      <w:r>
+        <w:t xml:space="preserve">            </w:t>
+      </w:r>
+      <w:r>
+        <w:rPr>
+          <w:lang w:val="en-GB"/>
+        </w:rPr>
+        <w:t xml:space="preserve">"JOIN </w:t>
+      </w:r>
+      <w:proofErr w:type="spellStart"/>
+      <w:r>
+        <w:rPr>
+          <w:lang w:val="en-GB"/>
+        </w:rPr>
+        <w:t>unidade_federativa</w:t>
+      </w:r>
+      <w:proofErr w:type="spellEnd"/>
+      <w:r>
+        <w:rPr>
+          <w:lang w:val="en-GB"/>
+        </w:rPr>
+        <w:t xml:space="preserve"> </w:t>
+      </w:r>
+      <w:proofErr w:type="spellStart"/>
+      <w:r>
+        <w:rPr>
+          <w:lang w:val="en-GB"/>
+        </w:rPr>
+        <w:t>uf</w:t>
+      </w:r>
+      <w:proofErr w:type="spellEnd"/>
+      <w:r>
+        <w:rPr>
+          <w:lang w:val="en-GB"/>
+        </w:rPr>
+        <w:t xml:space="preserve"> ON </w:t>
+      </w:r>
+      <w:proofErr w:type="spellStart"/>
+      <w:r>
+        <w:rPr>
+          <w:lang w:val="en-GB"/>
+        </w:rPr>
+        <w:t>m.id_unidade_federativa</w:t>
+      </w:r>
+      <w:proofErr w:type="spellEnd"/>
+      <w:r>
+        <w:rPr>
+          <w:lang w:val="en-GB"/>
+        </w:rPr>
+        <w:t xml:space="preserve"> = uf.id " +</w:t>
+      </w:r>
+    </w:p>
+    <w:p>
+      <w:pPr>
+        <w:pStyle w:val="PargrafodaLista"/>
+        <w:rPr>
+          <w:lang w:val="en-GB"/>
+        </w:rPr>
+      </w:pPr>
+      <w:r>
+        <w:rPr>
+          <w:lang w:val="en-GB"/>
+        </w:rPr>
+        <w:t xml:space="preserve">            "WHERE LOWER(</w:t>
+      </w:r>
+      <w:proofErr w:type="spellStart"/>
+      <w:r>
+        <w:rPr>
+          <w:lang w:val="en-GB"/>
+        </w:rPr>
+        <w:t>m.nome</w:t>
+      </w:r>
+      <w:proofErr w:type="spellEnd"/>
+      <w:r>
+        <w:rPr>
+          <w:lang w:val="en-GB"/>
+        </w:rPr>
+        <w:t>) LIKE LOWER(?)";</w:t>
+      </w:r>
+    </w:p>
+    <w:p>
+      <w:pPr>
+        <w:pStyle w:val="PargrafodaLista"/>
+        <w:rPr>
+          <w:lang w:val="en-GB"/>
+        </w:rPr>
+      </w:pPr>
+      <w:r>
+        <w:rPr>
+          <w:lang w:val="en-GB"/>
+        </w:rPr>
+        <w:t xml:space="preserve">    return </w:t>
+      </w:r>
+      <w:proofErr w:type="spellStart"/>
+      <w:r>
+        <w:rPr>
+          <w:lang w:val="en-GB"/>
+        </w:rPr>
+        <w:t>jdbcTemplate.query</w:t>
+      </w:r>
+      <w:proofErr w:type="spellEnd"/>
+      <w:r>
+        <w:rPr>
+          <w:lang w:val="en-GB"/>
+        </w:rPr>
         <w:t>(</w:t>
       </w:r>
-      <w:proofErr w:type="gramEnd"/>
+      <w:proofErr w:type="spellStart"/>
       <w:r>
         <w:rPr>
           <w:lang w:val="en-GB"/>
         </w:rPr>
-        <w:t xml:space="preserve">String </w:t>
+        <w:t>sql</w:t>
+      </w:r>
+      <w:proofErr w:type="spellEnd"/>
+      <w:r>
+        <w:rPr>
+          <w:lang w:val="en-GB"/>
+        </w:rPr>
+        <w:t xml:space="preserve">, </w:t>
       </w:r>
       <w:proofErr w:type="spellStart"/>
       <w:r>
         <w:rPr>
           <w:lang w:val="en-GB"/>
         </w:rPr>
+        <w:t>rowMapper</w:t>
+      </w:r>
+      <w:proofErr w:type="spellEnd"/>
+      <w:r>
+        <w:rPr>
+          <w:lang w:val="en-GB"/>
+        </w:rPr>
+        <w:t xml:space="preserve">, "%" + </w:t>
+      </w:r>
+      <w:proofErr w:type="spellStart"/>
+      <w:r>
+        <w:rPr>
+          <w:lang w:val="en-GB"/>
+        </w:rPr>
         <w:t>nome</w:t>
       </w:r>
       <w:proofErr w:type="spellEnd"/>
@@ -25460,329 +25669,8 @@
         <w:rPr>
           <w:lang w:val="en-GB"/>
         </w:rPr>
-        <w:t>) {</w:t>
-      </w:r>
-    </w:p>
-    <w:p>
-      <w:pPr>
-        <w:pStyle w:val="PargrafodaLista"/>
-        <w:rPr>
-          <w:lang w:val="en-GB"/>
-        </w:rPr>
-      </w:pPr>
-      <w:r>
-        <w:rPr>
-          <w:lang w:val="en-GB"/>
-        </w:rPr>
-        <w:t xml:space="preserve">    String </w:t>
-      </w:r>
-      <w:proofErr w:type="spellStart"/>
-      <w:r>
-        <w:rPr>
-          <w:lang w:val="en-GB"/>
-        </w:rPr>
-        <w:t>sql</w:t>
-      </w:r>
-      <w:proofErr w:type="spellEnd"/>
-      <w:r>
-        <w:rPr>
-          <w:lang w:val="en-GB"/>
-        </w:rPr>
-        <w:t xml:space="preserve"> = "SELECT m.id AS </w:t>
-      </w:r>
-      <w:proofErr w:type="spellStart"/>
-      <w:r>
-        <w:rPr>
-          <w:lang w:val="en-GB"/>
-        </w:rPr>
-        <w:t>m_id</w:t>
-      </w:r>
-      <w:proofErr w:type="spellEnd"/>
-      <w:r>
-        <w:rPr>
-          <w:lang w:val="en-GB"/>
-        </w:rPr>
-        <w:t xml:space="preserve">, </w:t>
-      </w:r>
-      <w:proofErr w:type="spellStart"/>
-      <w:proofErr w:type="gramStart"/>
-      <w:r>
-        <w:rPr>
-          <w:lang w:val="en-GB"/>
-        </w:rPr>
-        <w:t>m.nome</w:t>
-      </w:r>
-      <w:proofErr w:type="spellEnd"/>
-      <w:proofErr w:type="gramEnd"/>
-      <w:r>
-        <w:rPr>
-          <w:lang w:val="en-GB"/>
-        </w:rPr>
-        <w:t xml:space="preserve"> AS </w:t>
-      </w:r>
-      <w:proofErr w:type="spellStart"/>
-      <w:r>
-        <w:rPr>
-          <w:lang w:val="en-GB"/>
-        </w:rPr>
-        <w:t>m_nome</w:t>
-      </w:r>
-      <w:proofErr w:type="spellEnd"/>
-      <w:r>
-        <w:rPr>
-          <w:lang w:val="en-GB"/>
-        </w:rPr>
-        <w:t>, " +</w:t>
-      </w:r>
-    </w:p>
-    <w:p>
-      <w:pPr>
-        <w:pStyle w:val="PargrafodaLista"/>
-      </w:pPr>
-      <w:r>
-        <w:rPr>
-          <w:lang w:val="en-GB"/>
-        </w:rPr>
-        <w:t xml:space="preserve">            </w:t>
-      </w:r>
-      <w:r>
-        <w:t xml:space="preserve">"uf.id AS </w:t>
-      </w:r>
-      <w:proofErr w:type="spellStart"/>
-      <w:r>
-        <w:t>uf_id</w:t>
-      </w:r>
-      <w:proofErr w:type="spellEnd"/>
-      <w:r>
-        <w:t xml:space="preserve">, </w:t>
-      </w:r>
-      <w:proofErr w:type="spellStart"/>
-      <w:proofErr w:type="gramStart"/>
-      <w:r>
-        <w:t>uf.nome</w:t>
-      </w:r>
-      <w:proofErr w:type="spellEnd"/>
-      <w:proofErr w:type="gramEnd"/>
-      <w:r>
-        <w:t xml:space="preserve"> AS </w:t>
-      </w:r>
-      <w:proofErr w:type="spellStart"/>
-      <w:r>
-        <w:t>uf_nome</w:t>
-      </w:r>
-      <w:proofErr w:type="spellEnd"/>
-      <w:r>
-        <w:t xml:space="preserve">, </w:t>
-      </w:r>
-      <w:proofErr w:type="spellStart"/>
-      <w:proofErr w:type="gramStart"/>
-      <w:r>
-        <w:t>uf.sigla</w:t>
-      </w:r>
-      <w:proofErr w:type="spellEnd"/>
-      <w:proofErr w:type="gramEnd"/>
-      <w:r>
-        <w:t xml:space="preserve"> AS </w:t>
-      </w:r>
-      <w:proofErr w:type="spellStart"/>
-      <w:r>
-        <w:t>uf_sigla</w:t>
-      </w:r>
-      <w:proofErr w:type="spellEnd"/>
-      <w:r>
-        <w:t xml:space="preserve"> " +</w:t>
-      </w:r>
-    </w:p>
-    <w:p>
-      <w:pPr>
-        <w:pStyle w:val="PargrafodaLista"/>
-      </w:pPr>
-      <w:r>
-        <w:t xml:space="preserve">            "FROM </w:t>
-      </w:r>
-      <w:proofErr w:type="spellStart"/>
-      <w:r>
-        <w:t>municipio</w:t>
-      </w:r>
-      <w:proofErr w:type="spellEnd"/>
-      <w:r>
-        <w:t xml:space="preserve"> m " +</w:t>
-      </w:r>
-    </w:p>
-    <w:p>
-      <w:pPr>
-        <w:pStyle w:val="PargrafodaLista"/>
-        <w:rPr>
-          <w:lang w:val="en-GB"/>
-        </w:rPr>
-      </w:pPr>
-      <w:r>
-        <w:t xml:space="preserve">            </w:t>
-      </w:r>
-      <w:r>
-        <w:rPr>
-          <w:lang w:val="en-GB"/>
-        </w:rPr>
-        <w:t xml:space="preserve">"JOIN </w:t>
-      </w:r>
-      <w:proofErr w:type="spellStart"/>
-      <w:r>
-        <w:rPr>
-          <w:lang w:val="en-GB"/>
-        </w:rPr>
-        <w:t>unidade_federativa</w:t>
-      </w:r>
-      <w:proofErr w:type="spellEnd"/>
-      <w:r>
-        <w:rPr>
-          <w:lang w:val="en-GB"/>
-        </w:rPr>
-        <w:t xml:space="preserve"> </w:t>
-      </w:r>
-      <w:proofErr w:type="spellStart"/>
-      <w:r>
-        <w:rPr>
-          <w:lang w:val="en-GB"/>
-        </w:rPr>
-        <w:t>uf</w:t>
-      </w:r>
-      <w:proofErr w:type="spellEnd"/>
-      <w:r>
-        <w:rPr>
-          <w:lang w:val="en-GB"/>
-        </w:rPr>
-        <w:t xml:space="preserve"> ON </w:t>
-      </w:r>
-      <w:proofErr w:type="spellStart"/>
-      <w:r>
-        <w:rPr>
-          <w:lang w:val="en-GB"/>
-        </w:rPr>
-        <w:t>m.id_unidade_federativa</w:t>
-      </w:r>
-      <w:proofErr w:type="spellEnd"/>
-      <w:r>
-        <w:rPr>
-          <w:lang w:val="en-GB"/>
-        </w:rPr>
-        <w:t xml:space="preserve"> = uf.id " +</w:t>
-      </w:r>
-    </w:p>
-    <w:p>
-      <w:pPr>
-        <w:pStyle w:val="PargrafodaLista"/>
-        <w:rPr>
-          <w:lang w:val="en-GB"/>
-        </w:rPr>
-      </w:pPr>
-      <w:r>
-        <w:rPr>
-          <w:lang w:val="en-GB"/>
-        </w:rPr>
-        <w:t xml:space="preserve">            "WHERE LOWER(</w:t>
-      </w:r>
-      <w:proofErr w:type="spellStart"/>
-      <w:proofErr w:type="gramStart"/>
-      <w:r>
-        <w:rPr>
-          <w:lang w:val="en-GB"/>
-        </w:rPr>
-        <w:t>m.nome</w:t>
-      </w:r>
-      <w:proofErr w:type="spellEnd"/>
-      <w:proofErr w:type="gramEnd"/>
-      <w:r>
-        <w:rPr>
-          <w:lang w:val="en-GB"/>
-        </w:rPr>
-        <w:t>) LIKE LOWER(?)</w:t>
-      </w:r>
-      <w:proofErr w:type="gramStart"/>
-      <w:r>
-        <w:rPr>
-          <w:lang w:val="en-GB"/>
-        </w:rPr>
-        <w:t>";</w:t>
-      </w:r>
-      <w:proofErr w:type="gramEnd"/>
-    </w:p>
-    <w:p>
-      <w:pPr>
-        <w:pStyle w:val="PargrafodaLista"/>
-        <w:rPr>
-          <w:lang w:val="en-GB"/>
-        </w:rPr>
-      </w:pPr>
-      <w:r>
-        <w:rPr>
-          <w:lang w:val="en-GB"/>
-        </w:rPr>
-        <w:t xml:space="preserve">    return </w:t>
-      </w:r>
-      <w:proofErr w:type="spellStart"/>
-      <w:r>
-        <w:rPr>
-          <w:lang w:val="en-GB"/>
-        </w:rPr>
-        <w:t>jdbcTemplate.query</w:t>
-      </w:r>
-      <w:proofErr w:type="spellEnd"/>
-      <w:r>
-        <w:rPr>
-          <w:lang w:val="en-GB"/>
-        </w:rPr>
-        <w:t>(</w:t>
-      </w:r>
-      <w:proofErr w:type="spellStart"/>
-      <w:r>
-        <w:rPr>
-          <w:lang w:val="en-GB"/>
-        </w:rPr>
-        <w:t>sql</w:t>
-      </w:r>
-      <w:proofErr w:type="spellEnd"/>
-      <w:r>
-        <w:rPr>
-          <w:lang w:val="en-GB"/>
-        </w:rPr>
-        <w:t xml:space="preserve">, </w:t>
-      </w:r>
-      <w:proofErr w:type="spellStart"/>
-      <w:r>
-        <w:rPr>
-          <w:lang w:val="en-GB"/>
-        </w:rPr>
-        <w:t>rowMapper</w:t>
-      </w:r>
-      <w:proofErr w:type="spellEnd"/>
-      <w:r>
-        <w:rPr>
-          <w:lang w:val="en-GB"/>
-        </w:rPr>
-        <w:t xml:space="preserve">, "%" + </w:t>
-      </w:r>
-      <w:proofErr w:type="spellStart"/>
-      <w:r>
-        <w:rPr>
-          <w:lang w:val="en-GB"/>
-        </w:rPr>
-        <w:t>nome</w:t>
-      </w:r>
-      <w:proofErr w:type="spellEnd"/>
-      <w:r>
-        <w:rPr>
-          <w:lang w:val="en-GB"/>
-        </w:rPr>
-        <w:t xml:space="preserve"> + "%"</w:t>
-      </w:r>
-      <w:proofErr w:type="gramStart"/>
-      <w:r>
-        <w:rPr>
-          <w:lang w:val="en-GB"/>
-        </w:rPr>
-        <w:t>);</w:t>
-      </w:r>
-      <w:proofErr w:type="gramEnd"/>
+        <w:t xml:space="preserve"> + "%");</w:t>
+      </w:r>
     </w:p>
     <w:p>
       <w:pPr>
@@ -25891,7 +25779,6 @@
         <w:t xml:space="preserve">&gt;&gt; </w:t>
       </w:r>
       <w:proofErr w:type="spellStart"/>
-      <w:proofErr w:type="gramStart"/>
       <w:r>
         <w:rPr>
           <w:lang w:val="en-GB"/>
@@ -25905,7 +25792,6 @@
         </w:rPr>
         <w:t>(){</w:t>
       </w:r>
-      <w:proofErr w:type="gramEnd"/>
     </w:p>
     <w:p>
       <w:pPr>
@@ -25946,65 +25832,57 @@
         <w:rPr>
           <w:lang w:val="en-GB"/>
         </w:rPr>
+        <w:t>();</w:t>
+      </w:r>
+    </w:p>
+    <w:p>
+      <w:pPr>
+        <w:pStyle w:val="PargrafodaLista"/>
+      </w:pPr>
+      <w:r>
+        <w:rPr>
+          <w:lang w:val="en-GB"/>
+        </w:rPr>
+        <w:t xml:space="preserve">    </w:t>
+      </w:r>
+      <w:proofErr w:type="spellStart"/>
+      <w:r>
+        <w:t>return</w:t>
+      </w:r>
+      <w:proofErr w:type="spellEnd"/>
+      <w:r>
+        <w:t xml:space="preserve"> </w:t>
+      </w:r>
+      <w:proofErr w:type="spellStart"/>
+      <w:r>
+        <w:t>ResponseEntity.ok</w:t>
+      </w:r>
+      <w:proofErr w:type="spellEnd"/>
+      <w:r>
         <w:t>(</w:t>
       </w:r>
-      <w:proofErr w:type="gramStart"/>
-      <w:r>
-        <w:rPr>
-          <w:lang w:val="en-GB"/>
-        </w:rPr>
-        <w:t>);</w:t>
-      </w:r>
-      <w:proofErr w:type="gramEnd"/>
-    </w:p>
-    <w:p>
-      <w:pPr>
-        <w:pStyle w:val="PargrafodaLista"/>
-      </w:pPr>
-      <w:r>
-        <w:rPr>
-          <w:lang w:val="en-GB"/>
-        </w:rPr>
-        <w:t xml:space="preserve">    </w:t>
-      </w:r>
       <w:proofErr w:type="spellStart"/>
       <w:r>
-        <w:t>return</w:t>
+        <w:t>users</w:t>
       </w:r>
       <w:proofErr w:type="spellEnd"/>
       <w:r>
-        <w:t xml:space="preserve"> </w:t>
-      </w:r>
-      <w:proofErr w:type="spellStart"/>
-      <w:r>
-        <w:t>ResponseEntity.ok</w:t>
-      </w:r>
-      <w:proofErr w:type="spellEnd"/>
-      <w:r>
-        <w:t>(</w:t>
-      </w:r>
-      <w:proofErr w:type="spellStart"/>
-      <w:r>
-        <w:t>users</w:t>
-      </w:r>
-      <w:proofErr w:type="spellEnd"/>
-      <w:r>
         <w:t>);}</w:t>
       </w:r>
     </w:p>
     <w:p>
       <w:r>
+        <w:t>Similar ao primeiro método, esta operação recupera todos os usuários do sistema. A complexidade é linear O(n) onde "n" representa o número total de usuários cadastrados, pois cada registro é mapeado para o modelo de domínio e retornado na resposta.</w:t>
+      </w:r>
+    </w:p>
+    <w:p>
+      <w:r>
+        <w:t>Todos os métodos analisados possuem complexidade linear O(n), o que é adequado para operações de consulta em bancos de dados. Para melhorar performance em cenários com grande volume de dados, seria recomendável implementar paginação e otimização de índices no banco de dados.</w:t>
+      </w:r>
+    </w:p>
+    <w:p>
+      <w:r>
         <w:lastRenderedPageBreak/>
-        <w:t>Similar ao primeiro método, esta operação recupera todos os usuários do sistema. A complexidade é linear O(n) onde "n" representa o número total de usuários cadastrados, pois cada registro é mapeado para o modelo de domínio e retornado na resposta.</w:t>
-      </w:r>
-    </w:p>
-    <w:p>
-      <w:r>
-        <w:t>Todos os métodos analisados possuem complexidade linear O(n), o que é adequado para operações de consulta em bancos de dados. Para melhorar performance em cenários com grande volume de dados, seria recomendável implementar paginação e otimização de índices no banco de dados.</w:t>
-      </w:r>
-    </w:p>
-    <w:p>
-      <w:r>
         <w:t xml:space="preserve">A </w:t>
       </w:r>
       <w:r>
@@ -26414,7 +26292,6 @@
         </w:numPr>
       </w:pPr>
       <w:r>
-        <w:lastRenderedPageBreak/>
         <w:t>o c</w:t>
       </w:r>
       <w:r>
@@ -26524,6 +26401,7 @@
     </w:p>
     <w:p>
       <w:r>
+        <w:lastRenderedPageBreak/>
         <w:t>A execução contempla</w:t>
       </w:r>
       <w:r>
@@ -27091,7 +26969,6 @@
           </w:tcPr>
           <w:p>
             <w:r>
-              <w:lastRenderedPageBreak/>
               <w:t>Testes de compatibilidade e ambiente paralelo</w:t>
             </w:r>
             <w:r>
@@ -30365,22 +30242,14 @@
         <w:rPr>
           <w:lang w:val="en-GB"/>
         </w:rPr>
-        <w:t xml:space="preserve">Samsung Galaxy Book 3 e Smartphone Motorola </w:t>
-      </w:r>
-      <w:proofErr w:type="gramStart"/>
+        <w:t>Samsung Galaxy Book 3 e Smartphone Motorola G60</w:t>
+      </w:r>
       <w:r>
         <w:rPr>
           <w:lang w:val="en-GB"/>
         </w:rPr>
-        <w:t>G60</w:t>
-      </w:r>
-      <w:r>
-        <w:rPr>
-          <w:lang w:val="en-GB"/>
-        </w:rPr>
         <w:t>;</w:t>
       </w:r>
-      <w:proofErr w:type="gramEnd"/>
     </w:p>
     <w:p>
       <w:pPr>
@@ -36730,6 +36599,155 @@
     </w:lvl>
   </w:abstractNum>
   <w:abstractNum w:abstractNumId="37" w15:restartNumberingAfterBreak="0">
+    <w:nsid w:val="7E375D2C"/>
+    <w:multiLevelType w:val="multilevel"/>
+    <w:tmpl w:val="37449FCA"/>
+    <w:lvl w:ilvl="0">
+      <w:start w:val="1"/>
+      <w:numFmt w:val="bullet"/>
+      <w:lvlText w:val=""/>
+      <w:lvlJc w:val="left"/>
+      <w:pPr>
+        <w:tabs>
+          <w:tab w:val="num" w:pos="720"/>
+        </w:tabs>
+        <w:ind w:left="720" w:hanging="360"/>
+      </w:pPr>
+      <w:rPr>
+        <w:rFonts w:ascii="Symbol" w:hAnsi="Symbol" w:hint="default"/>
+        <w:sz w:val="20"/>
+      </w:rPr>
+    </w:lvl>
+    <w:lvl w:ilvl="1" w:tentative="1">
+      <w:start w:val="1"/>
+      <w:numFmt w:val="bullet"/>
+      <w:lvlText w:val="o"/>
+      <w:lvlJc w:val="left"/>
+      <w:pPr>
+        <w:tabs>
+          <w:tab w:val="num" w:pos="1440"/>
+        </w:tabs>
+        <w:ind w:left="1440" w:hanging="360"/>
+      </w:pPr>
+      <w:rPr>
+        <w:rFonts w:ascii="Courier New" w:hAnsi="Courier New" w:hint="default"/>
+        <w:sz w:val="20"/>
+      </w:rPr>
+    </w:lvl>
+    <w:lvl w:ilvl="2" w:tentative="1">
+      <w:start w:val="1"/>
+      <w:numFmt w:val="bullet"/>
+      <w:lvlText w:val=""/>
+      <w:lvlJc w:val="left"/>
+      <w:pPr>
+        <w:tabs>
+          <w:tab w:val="num" w:pos="2160"/>
+        </w:tabs>
+        <w:ind w:left="2160" w:hanging="360"/>
+      </w:pPr>
+      <w:rPr>
+        <w:rFonts w:ascii="Wingdings" w:hAnsi="Wingdings" w:hint="default"/>
+        <w:sz w:val="20"/>
+      </w:rPr>
+    </w:lvl>
+    <w:lvl w:ilvl="3" w:tentative="1">
+      <w:start w:val="1"/>
+      <w:numFmt w:val="bullet"/>
+      <w:lvlText w:val=""/>
+      <w:lvlJc w:val="left"/>
+      <w:pPr>
+        <w:tabs>
+          <w:tab w:val="num" w:pos="2880"/>
+        </w:tabs>
+        <w:ind w:left="2880" w:hanging="360"/>
+      </w:pPr>
+      <w:rPr>
+        <w:rFonts w:ascii="Wingdings" w:hAnsi="Wingdings" w:hint="default"/>
+        <w:sz w:val="20"/>
+      </w:rPr>
+    </w:lvl>
+    <w:lvl w:ilvl="4" w:tentative="1">
+      <w:start w:val="1"/>
+      <w:numFmt w:val="bullet"/>
+      <w:lvlText w:val=""/>
+      <w:lvlJc w:val="left"/>
+      <w:pPr>
+        <w:tabs>
+          <w:tab w:val="num" w:pos="3600"/>
+        </w:tabs>
+        <w:ind w:left="3600" w:hanging="360"/>
+      </w:pPr>
+      <w:rPr>
+        <w:rFonts w:ascii="Wingdings" w:hAnsi="Wingdings" w:hint="default"/>
+        <w:sz w:val="20"/>
+      </w:rPr>
+    </w:lvl>
+    <w:lvl w:ilvl="5" w:tentative="1">
+      <w:start w:val="1"/>
+      <w:numFmt w:val="bullet"/>
+      <w:lvlText w:val=""/>
+      <w:lvlJc w:val="left"/>
+      <w:pPr>
+        <w:tabs>
+          <w:tab w:val="num" w:pos="4320"/>
+        </w:tabs>
+        <w:ind w:left="4320" w:hanging="360"/>
+      </w:pPr>
+      <w:rPr>
+        <w:rFonts w:ascii="Wingdings" w:hAnsi="Wingdings" w:hint="default"/>
+        <w:sz w:val="20"/>
+      </w:rPr>
+    </w:lvl>
+    <w:lvl w:ilvl="6" w:tentative="1">
+      <w:start w:val="1"/>
+      <w:numFmt w:val="bullet"/>
+      <w:lvlText w:val=""/>
+      <w:lvlJc w:val="left"/>
+      <w:pPr>
+        <w:tabs>
+          <w:tab w:val="num" w:pos="5040"/>
+        </w:tabs>
+        <w:ind w:left="5040" w:hanging="360"/>
+      </w:pPr>
+      <w:rPr>
+        <w:rFonts w:ascii="Wingdings" w:hAnsi="Wingdings" w:hint="default"/>
+        <w:sz w:val="20"/>
+      </w:rPr>
+    </w:lvl>
+    <w:lvl w:ilvl="7" w:tentative="1">
+      <w:start w:val="1"/>
+      <w:numFmt w:val="bullet"/>
+      <w:lvlText w:val=""/>
+      <w:lvlJc w:val="left"/>
+      <w:pPr>
+        <w:tabs>
+          <w:tab w:val="num" w:pos="5760"/>
+        </w:tabs>
+        <w:ind w:left="5760" w:hanging="360"/>
+      </w:pPr>
+      <w:rPr>
+        <w:rFonts w:ascii="Wingdings" w:hAnsi="Wingdings" w:hint="default"/>
+        <w:sz w:val="20"/>
+      </w:rPr>
+    </w:lvl>
+    <w:lvl w:ilvl="8" w:tentative="1">
+      <w:start w:val="1"/>
+      <w:numFmt w:val="bullet"/>
+      <w:lvlText w:val=""/>
+      <w:lvlJc w:val="left"/>
+      <w:pPr>
+        <w:tabs>
+          <w:tab w:val="num" w:pos="6480"/>
+        </w:tabs>
+        <w:ind w:left="6480" w:hanging="360"/>
+      </w:pPr>
+      <w:rPr>
+        <w:rFonts w:ascii="Wingdings" w:hAnsi="Wingdings" w:hint="default"/>
+        <w:sz w:val="20"/>
+      </w:rPr>
+    </w:lvl>
+  </w:abstractNum>
+  <w:abstractNum w:abstractNumId="38" w15:restartNumberingAfterBreak="0">
     <w:nsid w:val="7E5A2112"/>
     <w:multiLevelType w:val="hybridMultilevel"/>
     <w:tmpl w:val="EEB4EEA2"/>
@@ -36842,7 +36860,7 @@
       </w:rPr>
     </w:lvl>
   </w:abstractNum>
-  <w:abstractNum w:abstractNumId="38" w15:restartNumberingAfterBreak="0">
+  <w:abstractNum w:abstractNumId="39" w15:restartNumberingAfterBreak="0">
     <w:nsid w:val="7FD600B6"/>
     <w:multiLevelType w:val="multilevel"/>
     <w:tmpl w:val="F1469A1E"/>
@@ -36983,7 +37001,7 @@
     <w:abstractNumId w:val="8"/>
   </w:num>
   <w:num w:numId="10" w16cid:durableId="1060009611">
-    <w:abstractNumId w:val="37"/>
+    <w:abstractNumId w:val="38"/>
   </w:num>
   <w:num w:numId="11" w16cid:durableId="1411544590">
     <w:abstractNumId w:val="17"/>
@@ -37019,7 +37037,7 @@
     <w:abstractNumId w:val="29"/>
   </w:num>
   <w:num w:numId="22" w16cid:durableId="76175061">
-    <w:abstractNumId w:val="38"/>
+    <w:abstractNumId w:val="39"/>
   </w:num>
   <w:num w:numId="23" w16cid:durableId="320429844">
     <w:abstractNumId w:val="21"/>
@@ -37071,6 +37089,9 @@
   </w:num>
   <w:num w:numId="39" w16cid:durableId="1407872635">
     <w:abstractNumId w:val="35"/>
+  </w:num>
+  <w:num w:numId="40" w16cid:durableId="1098405429">
+    <w:abstractNumId w:val="37"/>
   </w:num>
   <w:numIdMacAtCleanup w:val="20"/>
 </w:numbering>

</xml_diff>